<commit_message>
Unit test example + doc
</commit_message>
<xml_diff>
--- a/Investigacion unit testing.docx
+++ b/Investigacion unit testing.docx
@@ -738,18 +738,7 @@
                                     <w:szCs w:val="44"/>
                                     <w:lang w:val="es-ES"/>
                                   </w:rPr>
-                                  <w:t xml:space="preserve">Especificación y </w:t>
-                                </w:r>
-                                <w:proofErr w:type="spellStart"/>
-                                <w:r>
-                                  <w:rPr>
-                                    <w:rStyle w:val="TitleChar"/>
-                                    <w:rFonts w:ascii="Times New Roman" w:hAnsi="Times New Roman" w:cs="Times New Roman"/>
-                                    <w:sz w:val="44"/>
-                                    <w:szCs w:val="44"/>
-                                    <w:lang w:val="es-ES"/>
-                                  </w:rPr>
-                                  <w:t>dise</w:t>
+                                  <w:t>Especificación y dise</w:t>
                                 </w:r>
                                 <w:r>
                                   <w:rPr>
@@ -759,18 +748,7 @@
                                     <w:szCs w:val="44"/>
                                     <w:lang w:val="es-419"/>
                                   </w:rPr>
-                                  <w:t>ño</w:t>
-                                </w:r>
-                                <w:proofErr w:type="spellEnd"/>
-                                <w:r>
-                                  <w:rPr>
-                                    <w:rStyle w:val="TitleChar"/>
-                                    <w:rFonts w:ascii="Times New Roman" w:hAnsi="Times New Roman" w:cs="Times New Roman"/>
-                                    <w:sz w:val="44"/>
-                                    <w:szCs w:val="44"/>
-                                    <w:lang w:val="es-419"/>
-                                  </w:rPr>
-                                  <w:t xml:space="preserve"> de software</w:t>
+                                  <w:t>ño de software</w:t>
                                 </w:r>
                               </w:p>
                               <w:p>
@@ -931,18 +909,7 @@
                               <w:szCs w:val="44"/>
                               <w:lang w:val="es-ES"/>
                             </w:rPr>
-                            <w:t xml:space="preserve">Especificación y </w:t>
-                          </w:r>
-                          <w:proofErr w:type="spellStart"/>
-                          <w:r>
-                            <w:rPr>
-                              <w:rStyle w:val="TitleChar"/>
-                              <w:rFonts w:ascii="Times New Roman" w:hAnsi="Times New Roman" w:cs="Times New Roman"/>
-                              <w:sz w:val="44"/>
-                              <w:szCs w:val="44"/>
-                              <w:lang w:val="es-ES"/>
-                            </w:rPr>
-                            <w:t>dise</w:t>
+                            <w:t>Especificación y dise</w:t>
                           </w:r>
                           <w:r>
                             <w:rPr>
@@ -952,18 +919,7 @@
                               <w:szCs w:val="44"/>
                               <w:lang w:val="es-419"/>
                             </w:rPr>
-                            <w:t>ño</w:t>
-                          </w:r>
-                          <w:proofErr w:type="spellEnd"/>
-                          <w:r>
-                            <w:rPr>
-                              <w:rStyle w:val="TitleChar"/>
-                              <w:rFonts w:ascii="Times New Roman" w:hAnsi="Times New Roman" w:cs="Times New Roman"/>
-                              <w:sz w:val="44"/>
-                              <w:szCs w:val="44"/>
-                              <w:lang w:val="es-419"/>
-                            </w:rPr>
-                            <w:t xml:space="preserve"> de software</w:t>
+                            <w:t>ño de software</w:t>
                           </w:r>
                         </w:p>
                         <w:p>
@@ -1179,42 +1135,8 @@
                                     <w:szCs w:val="52"/>
                                     <w:lang w:val="es-ES"/>
                                   </w:rPr>
-                                  <w:t xml:space="preserve"> </w:t>
+                                  <w:t xml:space="preserve"> Unit Testing</w:t>
                                 </w:r>
-                                <w:proofErr w:type="spellStart"/>
-                                <w:r>
-                                  <w:rPr>
-                                    <w:rStyle w:val="TitleChar"/>
-                                    <w:rFonts w:ascii="Times New Roman" w:hAnsi="Times New Roman" w:cs="Times New Roman"/>
-                                    <w:sz w:val="52"/>
-                                    <w:szCs w:val="52"/>
-                                    <w:lang w:val="es-ES"/>
-                                  </w:rPr>
-                                  <w:t>Unit</w:t>
-                                </w:r>
-                                <w:proofErr w:type="spellEnd"/>
-                                <w:r>
-                                  <w:rPr>
-                                    <w:rStyle w:val="TitleChar"/>
-                                    <w:rFonts w:ascii="Times New Roman" w:hAnsi="Times New Roman" w:cs="Times New Roman"/>
-                                    <w:sz w:val="52"/>
-                                    <w:szCs w:val="52"/>
-                                    <w:lang w:val="es-ES"/>
-                                  </w:rPr>
-                                  <w:t xml:space="preserve"> </w:t>
-                                </w:r>
-                                <w:proofErr w:type="spellStart"/>
-                                <w:r>
-                                  <w:rPr>
-                                    <w:rStyle w:val="TitleChar"/>
-                                    <w:rFonts w:ascii="Times New Roman" w:hAnsi="Times New Roman" w:cs="Times New Roman"/>
-                                    <w:sz w:val="52"/>
-                                    <w:szCs w:val="52"/>
-                                    <w:lang w:val="es-ES"/>
-                                  </w:rPr>
-                                  <w:t>Testing</w:t>
-                                </w:r>
-                                <w:proofErr w:type="spellEnd"/>
                               </w:p>
                               <w:p>
                                 <w:pPr>
@@ -1384,42 +1306,8 @@
                               <w:szCs w:val="52"/>
                               <w:lang w:val="es-ES"/>
                             </w:rPr>
-                            <w:t xml:space="preserve"> </w:t>
+                            <w:t xml:space="preserve"> Unit Testing</w:t>
                           </w:r>
-                          <w:proofErr w:type="spellStart"/>
-                          <w:r>
-                            <w:rPr>
-                              <w:rStyle w:val="TitleChar"/>
-                              <w:rFonts w:ascii="Times New Roman" w:hAnsi="Times New Roman" w:cs="Times New Roman"/>
-                              <w:sz w:val="52"/>
-                              <w:szCs w:val="52"/>
-                              <w:lang w:val="es-ES"/>
-                            </w:rPr>
-                            <w:t>Unit</w:t>
-                          </w:r>
-                          <w:proofErr w:type="spellEnd"/>
-                          <w:r>
-                            <w:rPr>
-                              <w:rStyle w:val="TitleChar"/>
-                              <w:rFonts w:ascii="Times New Roman" w:hAnsi="Times New Roman" w:cs="Times New Roman"/>
-                              <w:sz w:val="52"/>
-                              <w:szCs w:val="52"/>
-                              <w:lang w:val="es-ES"/>
-                            </w:rPr>
-                            <w:t xml:space="preserve"> </w:t>
-                          </w:r>
-                          <w:proofErr w:type="spellStart"/>
-                          <w:r>
-                            <w:rPr>
-                              <w:rStyle w:val="TitleChar"/>
-                              <w:rFonts w:ascii="Times New Roman" w:hAnsi="Times New Roman" w:cs="Times New Roman"/>
-                              <w:sz w:val="52"/>
-                              <w:szCs w:val="52"/>
-                              <w:lang w:val="es-ES"/>
-                            </w:rPr>
-                            <w:t>Testing</w:t>
-                          </w:r>
-                          <w:proofErr w:type="spellEnd"/>
                         </w:p>
                         <w:p>
                           <w:pPr>
@@ -1579,16 +1467,24 @@
           <w:pPr>
             <w:pStyle w:val="TOCHeading"/>
           </w:pPr>
-          <w:proofErr w:type="spellStart"/>
           <w:r>
             <w:t>Í</w:t>
           </w:r>
           <w:r>
             <w:t>ndice</w:t>
           </w:r>
-          <w:proofErr w:type="spellEnd"/>
         </w:p>
+        <w:p/>
         <w:p>
+          <w:pPr>
+            <w:pStyle w:val="TOC1"/>
+            <w:tabs>
+              <w:tab w:val="right" w:leader="dot" w:pos="9350"/>
+            </w:tabs>
+            <w:rPr>
+              <w:noProof/>
+            </w:rPr>
+          </w:pPr>
           <w:r>
             <w:fldChar w:fldCharType="begin"/>
           </w:r>
@@ -1598,14 +1494,617 @@
           <w:r>
             <w:fldChar w:fldCharType="separate"/>
           </w:r>
-          <w:r>
+          <w:hyperlink w:anchor="_Toc97999330" w:history="1">
+            <w:r>
+              <w:rPr>
+                <w:rStyle w:val="Hyperlink"/>
+                <w:noProof/>
+                <w:lang w:val="es-CR"/>
+              </w:rPr>
+              <w:t>Pruebas unitarias</w:t>
+            </w:r>
+            <w:r>
+              <w:rPr>
+                <w:noProof/>
+                <w:webHidden/>
+              </w:rPr>
+              <w:tab/>
+            </w:r>
+            <w:r>
+              <w:rPr>
+                <w:noProof/>
+                <w:webHidden/>
+              </w:rPr>
+              <w:fldChar w:fldCharType="begin"/>
+            </w:r>
+            <w:r>
+              <w:rPr>
+                <w:noProof/>
+                <w:webHidden/>
+              </w:rPr>
+              <w:instrText xml:space="preserve"> PAGEREF _Toc97999330 \h </w:instrText>
+            </w:r>
+            <w:r>
+              <w:rPr>
+                <w:noProof/>
+                <w:webHidden/>
+              </w:rPr>
+            </w:r>
+            <w:r>
+              <w:rPr>
+                <w:noProof/>
+                <w:webHidden/>
+              </w:rPr>
+              <w:fldChar w:fldCharType="separate"/>
+            </w:r>
+            <w:r>
+              <w:rPr>
+                <w:noProof/>
+                <w:webHidden/>
+              </w:rPr>
+              <w:t>3</w:t>
+            </w:r>
+            <w:r>
+              <w:rPr>
+                <w:noProof/>
+                <w:webHidden/>
+              </w:rPr>
+              <w:fldChar w:fldCharType="end"/>
+            </w:r>
+          </w:hyperlink>
+        </w:p>
+        <w:p>
+          <w:pPr>
+            <w:pStyle w:val="TOC2"/>
+            <w:tabs>
+              <w:tab w:val="right" w:leader="dot" w:pos="9350"/>
+            </w:tabs>
             <w:rPr>
-              <w:b/>
-              <w:bCs/>
               <w:noProof/>
             </w:rPr>
-            <w:t>No table of contents entries found.</w:t>
-          </w:r>
+          </w:pPr>
+          <w:hyperlink w:anchor="_Toc97999331" w:history="1">
+            <w:r>
+              <w:rPr>
+                <w:rStyle w:val="Hyperlink"/>
+                <w:noProof/>
+                <w:lang w:val="es-CR"/>
+              </w:rPr>
+              <w:t>Definición</w:t>
+            </w:r>
+            <w:r>
+              <w:rPr>
+                <w:noProof/>
+                <w:webHidden/>
+              </w:rPr>
+              <w:tab/>
+            </w:r>
+            <w:r>
+              <w:rPr>
+                <w:noProof/>
+                <w:webHidden/>
+              </w:rPr>
+              <w:fldChar w:fldCharType="begin"/>
+            </w:r>
+            <w:r>
+              <w:rPr>
+                <w:noProof/>
+                <w:webHidden/>
+              </w:rPr>
+              <w:instrText xml:space="preserve"> PAGEREF _Toc97999331 \h </w:instrText>
+            </w:r>
+            <w:r>
+              <w:rPr>
+                <w:noProof/>
+                <w:webHidden/>
+              </w:rPr>
+            </w:r>
+            <w:r>
+              <w:rPr>
+                <w:noProof/>
+                <w:webHidden/>
+              </w:rPr>
+              <w:fldChar w:fldCharType="separate"/>
+            </w:r>
+            <w:r>
+              <w:rPr>
+                <w:noProof/>
+                <w:webHidden/>
+              </w:rPr>
+              <w:t>3</w:t>
+            </w:r>
+            <w:r>
+              <w:rPr>
+                <w:noProof/>
+                <w:webHidden/>
+              </w:rPr>
+              <w:fldChar w:fldCharType="end"/>
+            </w:r>
+          </w:hyperlink>
+        </w:p>
+        <w:p>
+          <w:pPr>
+            <w:pStyle w:val="TOC2"/>
+            <w:tabs>
+              <w:tab w:val="right" w:leader="dot" w:pos="9350"/>
+            </w:tabs>
+            <w:rPr>
+              <w:noProof/>
+            </w:rPr>
+          </w:pPr>
+          <w:hyperlink w:anchor="_Toc97999332" w:history="1">
+            <w:r>
+              <w:rPr>
+                <w:rStyle w:val="Hyperlink"/>
+                <w:noProof/>
+                <w:lang w:val="es-CR"/>
+              </w:rPr>
+              <w:t>Beneficios y limitaciones</w:t>
+            </w:r>
+            <w:r>
+              <w:rPr>
+                <w:noProof/>
+                <w:webHidden/>
+              </w:rPr>
+              <w:tab/>
+            </w:r>
+            <w:r>
+              <w:rPr>
+                <w:noProof/>
+                <w:webHidden/>
+              </w:rPr>
+              <w:fldChar w:fldCharType="begin"/>
+            </w:r>
+            <w:r>
+              <w:rPr>
+                <w:noProof/>
+                <w:webHidden/>
+              </w:rPr>
+              <w:instrText xml:space="preserve"> PAGEREF _Toc97999332 \h </w:instrText>
+            </w:r>
+            <w:r>
+              <w:rPr>
+                <w:noProof/>
+                <w:webHidden/>
+              </w:rPr>
+            </w:r>
+            <w:r>
+              <w:rPr>
+                <w:noProof/>
+                <w:webHidden/>
+              </w:rPr>
+              <w:fldChar w:fldCharType="separate"/>
+            </w:r>
+            <w:r>
+              <w:rPr>
+                <w:noProof/>
+                <w:webHidden/>
+              </w:rPr>
+              <w:t>3</w:t>
+            </w:r>
+            <w:r>
+              <w:rPr>
+                <w:noProof/>
+                <w:webHidden/>
+              </w:rPr>
+              <w:fldChar w:fldCharType="end"/>
+            </w:r>
+          </w:hyperlink>
+        </w:p>
+        <w:p>
+          <w:pPr>
+            <w:pStyle w:val="TOC1"/>
+            <w:tabs>
+              <w:tab w:val="right" w:leader="dot" w:pos="9350"/>
+            </w:tabs>
+            <w:rPr>
+              <w:noProof/>
+            </w:rPr>
+          </w:pPr>
+          <w:hyperlink w:anchor="_Toc97999333" w:history="1">
+            <w:r>
+              <w:rPr>
+                <w:rStyle w:val="Hyperlink"/>
+                <w:noProof/>
+                <w:lang w:val="es-CR"/>
+              </w:rPr>
+              <w:t>Framework de pruebas unitarias en Java: JUnit</w:t>
+            </w:r>
+            <w:r>
+              <w:rPr>
+                <w:noProof/>
+                <w:webHidden/>
+              </w:rPr>
+              <w:tab/>
+            </w:r>
+            <w:r>
+              <w:rPr>
+                <w:noProof/>
+                <w:webHidden/>
+              </w:rPr>
+              <w:fldChar w:fldCharType="begin"/>
+            </w:r>
+            <w:r>
+              <w:rPr>
+                <w:noProof/>
+                <w:webHidden/>
+              </w:rPr>
+              <w:instrText xml:space="preserve"> PAGEREF _Toc97999333 \h </w:instrText>
+            </w:r>
+            <w:r>
+              <w:rPr>
+                <w:noProof/>
+                <w:webHidden/>
+              </w:rPr>
+            </w:r>
+            <w:r>
+              <w:rPr>
+                <w:noProof/>
+                <w:webHidden/>
+              </w:rPr>
+              <w:fldChar w:fldCharType="separate"/>
+            </w:r>
+            <w:r>
+              <w:rPr>
+                <w:noProof/>
+                <w:webHidden/>
+              </w:rPr>
+              <w:t>6</w:t>
+            </w:r>
+            <w:r>
+              <w:rPr>
+                <w:noProof/>
+                <w:webHidden/>
+              </w:rPr>
+              <w:fldChar w:fldCharType="end"/>
+            </w:r>
+          </w:hyperlink>
+        </w:p>
+        <w:p>
+          <w:pPr>
+            <w:pStyle w:val="TOC1"/>
+            <w:tabs>
+              <w:tab w:val="right" w:leader="dot" w:pos="9350"/>
+            </w:tabs>
+            <w:rPr>
+              <w:noProof/>
+            </w:rPr>
+          </w:pPr>
+          <w:hyperlink w:anchor="_Toc97999334" w:history="1">
+            <w:r>
+              <w:rPr>
+                <w:rStyle w:val="Hyperlink"/>
+                <w:noProof/>
+                <w:lang w:val="es-CR"/>
+              </w:rPr>
+              <w:t>Framework de pruebas unitarias en JavaScript</w:t>
+            </w:r>
+            <w:r>
+              <w:rPr>
+                <w:noProof/>
+                <w:webHidden/>
+              </w:rPr>
+              <w:tab/>
+            </w:r>
+            <w:r>
+              <w:rPr>
+                <w:noProof/>
+                <w:webHidden/>
+              </w:rPr>
+              <w:fldChar w:fldCharType="begin"/>
+            </w:r>
+            <w:r>
+              <w:rPr>
+                <w:noProof/>
+                <w:webHidden/>
+              </w:rPr>
+              <w:instrText xml:space="preserve"> PAGEREF _Toc97999334 \h </w:instrText>
+            </w:r>
+            <w:r>
+              <w:rPr>
+                <w:noProof/>
+                <w:webHidden/>
+              </w:rPr>
+            </w:r>
+            <w:r>
+              <w:rPr>
+                <w:noProof/>
+                <w:webHidden/>
+              </w:rPr>
+              <w:fldChar w:fldCharType="separate"/>
+            </w:r>
+            <w:r>
+              <w:rPr>
+                <w:noProof/>
+                <w:webHidden/>
+              </w:rPr>
+              <w:t>8</w:t>
+            </w:r>
+            <w:r>
+              <w:rPr>
+                <w:noProof/>
+                <w:webHidden/>
+              </w:rPr>
+              <w:fldChar w:fldCharType="end"/>
+            </w:r>
+          </w:hyperlink>
+        </w:p>
+        <w:p>
+          <w:pPr>
+            <w:pStyle w:val="TOC1"/>
+            <w:tabs>
+              <w:tab w:val="right" w:leader="dot" w:pos="9350"/>
+            </w:tabs>
+            <w:rPr>
+              <w:noProof/>
+            </w:rPr>
+          </w:pPr>
+          <w:hyperlink w:anchor="_Toc97999335" w:history="1">
+            <w:r>
+              <w:rPr>
+                <w:rStyle w:val="Hyperlink"/>
+                <w:noProof/>
+                <w:lang w:val="es-CR"/>
+              </w:rPr>
+              <w:t>Ejemplo aplicado en Java</w:t>
+            </w:r>
+            <w:r>
+              <w:rPr>
+                <w:noProof/>
+                <w:webHidden/>
+              </w:rPr>
+              <w:tab/>
+            </w:r>
+            <w:r>
+              <w:rPr>
+                <w:noProof/>
+                <w:webHidden/>
+              </w:rPr>
+              <w:fldChar w:fldCharType="begin"/>
+            </w:r>
+            <w:r>
+              <w:rPr>
+                <w:noProof/>
+                <w:webHidden/>
+              </w:rPr>
+              <w:instrText xml:space="preserve"> PAGEREF _Toc97999335 \h </w:instrText>
+            </w:r>
+            <w:r>
+              <w:rPr>
+                <w:noProof/>
+                <w:webHidden/>
+              </w:rPr>
+            </w:r>
+            <w:r>
+              <w:rPr>
+                <w:noProof/>
+                <w:webHidden/>
+              </w:rPr>
+              <w:fldChar w:fldCharType="separate"/>
+            </w:r>
+            <w:r>
+              <w:rPr>
+                <w:noProof/>
+                <w:webHidden/>
+              </w:rPr>
+              <w:t>9</w:t>
+            </w:r>
+            <w:r>
+              <w:rPr>
+                <w:noProof/>
+                <w:webHidden/>
+              </w:rPr>
+              <w:fldChar w:fldCharType="end"/>
+            </w:r>
+          </w:hyperlink>
+        </w:p>
+        <w:p>
+          <w:pPr>
+            <w:pStyle w:val="TOC1"/>
+            <w:tabs>
+              <w:tab w:val="right" w:leader="dot" w:pos="9350"/>
+            </w:tabs>
+            <w:rPr>
+              <w:noProof/>
+            </w:rPr>
+          </w:pPr>
+          <w:hyperlink w:anchor="_Toc97999336" w:history="1">
+            <w:r>
+              <w:rPr>
+                <w:rStyle w:val="Hyperlink"/>
+                <w:noProof/>
+                <w:lang w:val="es-CR"/>
+              </w:rPr>
+              <w:t>Ejemplo aplicado en ¿?</w:t>
+            </w:r>
+            <w:r>
+              <w:rPr>
+                <w:noProof/>
+                <w:webHidden/>
+              </w:rPr>
+              <w:tab/>
+            </w:r>
+            <w:r>
+              <w:rPr>
+                <w:noProof/>
+                <w:webHidden/>
+              </w:rPr>
+              <w:fldChar w:fldCharType="begin"/>
+            </w:r>
+            <w:r>
+              <w:rPr>
+                <w:noProof/>
+                <w:webHidden/>
+              </w:rPr>
+              <w:instrText xml:space="preserve"> PAGEREF _Toc97999336 \h </w:instrText>
+            </w:r>
+            <w:r>
+              <w:rPr>
+                <w:noProof/>
+                <w:webHidden/>
+              </w:rPr>
+            </w:r>
+            <w:r>
+              <w:rPr>
+                <w:noProof/>
+                <w:webHidden/>
+              </w:rPr>
+              <w:fldChar w:fldCharType="separate"/>
+            </w:r>
+            <w:r>
+              <w:rPr>
+                <w:noProof/>
+                <w:webHidden/>
+              </w:rPr>
+              <w:t>14</w:t>
+            </w:r>
+            <w:r>
+              <w:rPr>
+                <w:noProof/>
+                <w:webHidden/>
+              </w:rPr>
+              <w:fldChar w:fldCharType="end"/>
+            </w:r>
+          </w:hyperlink>
+        </w:p>
+        <w:p>
+          <w:pPr>
+            <w:pStyle w:val="TOC1"/>
+            <w:tabs>
+              <w:tab w:val="right" w:leader="dot" w:pos="9350"/>
+            </w:tabs>
+            <w:rPr>
+              <w:noProof/>
+            </w:rPr>
+          </w:pPr>
+          <w:hyperlink w:anchor="_Toc97999337" w:history="1">
+            <w:r>
+              <w:rPr>
+                <w:rStyle w:val="Hyperlink"/>
+                <w:noProof/>
+                <w:lang w:val="es-CR"/>
+              </w:rPr>
+              <w:t>Conclusiones</w:t>
+            </w:r>
+            <w:r>
+              <w:rPr>
+                <w:noProof/>
+                <w:webHidden/>
+              </w:rPr>
+              <w:tab/>
+            </w:r>
+            <w:r>
+              <w:rPr>
+                <w:noProof/>
+                <w:webHidden/>
+              </w:rPr>
+              <w:fldChar w:fldCharType="begin"/>
+            </w:r>
+            <w:r>
+              <w:rPr>
+                <w:noProof/>
+                <w:webHidden/>
+              </w:rPr>
+              <w:instrText xml:space="preserve"> PAGEREF _Toc97999337 \h </w:instrText>
+            </w:r>
+            <w:r>
+              <w:rPr>
+                <w:noProof/>
+                <w:webHidden/>
+              </w:rPr>
+            </w:r>
+            <w:r>
+              <w:rPr>
+                <w:noProof/>
+                <w:webHidden/>
+              </w:rPr>
+              <w:fldChar w:fldCharType="separate"/>
+            </w:r>
+            <w:r>
+              <w:rPr>
+                <w:noProof/>
+                <w:webHidden/>
+              </w:rPr>
+              <w:t>14</w:t>
+            </w:r>
+            <w:r>
+              <w:rPr>
+                <w:noProof/>
+                <w:webHidden/>
+              </w:rPr>
+              <w:fldChar w:fldCharType="end"/>
+            </w:r>
+          </w:hyperlink>
+        </w:p>
+        <w:p>
+          <w:pPr>
+            <w:pStyle w:val="TOC1"/>
+            <w:tabs>
+              <w:tab w:val="right" w:leader="dot" w:pos="9350"/>
+            </w:tabs>
+            <w:rPr>
+              <w:noProof/>
+            </w:rPr>
+          </w:pPr>
+          <w:hyperlink w:anchor="_Toc97999338" w:history="1">
+            <w:r>
+              <w:rPr>
+                <w:rStyle w:val="Hyperlink"/>
+                <w:noProof/>
+              </w:rPr>
+              <w:t>Bibliografía</w:t>
+            </w:r>
+            <w:r>
+              <w:rPr>
+                <w:noProof/>
+                <w:webHidden/>
+              </w:rPr>
+              <w:tab/>
+            </w:r>
+            <w:r>
+              <w:rPr>
+                <w:noProof/>
+                <w:webHidden/>
+              </w:rPr>
+              <w:fldChar w:fldCharType="begin"/>
+            </w:r>
+            <w:r>
+              <w:rPr>
+                <w:noProof/>
+                <w:webHidden/>
+              </w:rPr>
+              <w:instrText xml:space="preserve"> PAGEREF _Toc97999338 \h </w:instrText>
+            </w:r>
+            <w:r>
+              <w:rPr>
+                <w:noProof/>
+                <w:webHidden/>
+              </w:rPr>
+            </w:r>
+            <w:r>
+              <w:rPr>
+                <w:noProof/>
+                <w:webHidden/>
+              </w:rPr>
+              <w:fldChar w:fldCharType="separate"/>
+            </w:r>
+            <w:r>
+              <w:rPr>
+                <w:noProof/>
+                <w:webHidden/>
+              </w:rPr>
+              <w:t>15</w:t>
+            </w:r>
+            <w:r>
+              <w:rPr>
+                <w:noProof/>
+                <w:webHidden/>
+              </w:rPr>
+              <w:fldChar w:fldCharType="end"/>
+            </w:r>
+          </w:hyperlink>
+        </w:p>
+        <w:p>
           <w:r>
             <w:fldChar w:fldCharType="end"/>
           </w:r>
@@ -1628,13 +2127,14 @@
           <w:lang w:val="es-CR"/>
         </w:rPr>
       </w:pPr>
-      <w:r>
-        <w:rPr>
-          <w:lang w:val="es-CR"/>
-        </w:rPr>
-        <w:lastRenderedPageBreak/>
+      <w:bookmarkStart w:id="0" w:name="_Toc97999330"/>
+      <w:r>
+        <w:rPr>
+          <w:lang w:val="es-CR"/>
+        </w:rPr>
         <w:t>Pruebas unitarias</w:t>
       </w:r>
+      <w:bookmarkEnd w:id="0"/>
     </w:p>
     <w:p>
       <w:pPr>
@@ -1643,11 +2143,114 @@
           <w:lang w:val="es-CR"/>
         </w:rPr>
       </w:pPr>
-      <w:r>
-        <w:rPr>
-          <w:lang w:val="es-CR"/>
-        </w:rPr>
-        <w:t xml:space="preserve">Definición </w:t>
+      <w:bookmarkStart w:id="1" w:name="_Toc97999331"/>
+      <w:r>
+        <w:rPr>
+          <w:lang w:val="es-CR"/>
+        </w:rPr>
+        <w:t>Definición</w:t>
+      </w:r>
+      <w:bookmarkEnd w:id="1"/>
+      <w:r>
+        <w:rPr>
+          <w:lang w:val="es-CR"/>
+        </w:rPr>
+        <w:t xml:space="preserve"> </w:t>
+      </w:r>
+    </w:p>
+    <w:p>
+      <w:pPr>
+        <w:rPr>
+          <w:lang w:val="es-CR"/>
+        </w:rPr>
+      </w:pPr>
+      <w:r>
+        <w:rPr>
+          <w:lang w:val="es-CR"/>
+        </w:rPr>
+        <w:t>El concepto prueba unitaria se puede definir en términos generales, como la forma de validar que pequeñas piezas de código llamadas unidad funcionen tal y como se espera, pero si se va analiza el térmico con más profundidad, se pueden encontrar con diversas definiciones que tratan de enfocar o definir este concepto de diferentes maneras. Sin embargo, todas las definiciones coinciden que todas las pruebas unitarias deben de</w:t>
+      </w:r>
+      <w:r>
+        <w:rPr>
+          <w:lang w:val="es-CR"/>
+        </w:rPr>
+        <w:t>:</w:t>
+      </w:r>
+      <w:r>
+        <w:rPr>
+          <w:lang w:val="es-CR"/>
+        </w:rPr>
+        <w:t xml:space="preserve"> </w:t>
+      </w:r>
+    </w:p>
+    <w:p>
+      <w:pPr>
+        <w:pStyle w:val="ListParagraph"/>
+        <w:numPr>
+          <w:ilvl w:val="3"/>
+          <w:numId w:val="1"/>
+        </w:numPr>
+        <w:ind w:left="1080"/>
+        <w:rPr>
+          <w:lang w:val="es-CR"/>
+        </w:rPr>
+      </w:pPr>
+      <w:r>
+        <w:rPr>
+          <w:lang w:val="es-CR"/>
+        </w:rPr>
+        <w:t>Verificar pequeñas piezas de código llamadas unidad.</w:t>
+      </w:r>
+    </w:p>
+    <w:p>
+      <w:pPr>
+        <w:pStyle w:val="ListParagraph"/>
+        <w:numPr>
+          <w:ilvl w:val="3"/>
+          <w:numId w:val="1"/>
+        </w:numPr>
+        <w:ind w:left="1080"/>
+        <w:rPr>
+          <w:lang w:val="es-CR"/>
+        </w:rPr>
+      </w:pPr>
+      <w:r>
+        <w:rPr>
+          <w:lang w:val="es-CR"/>
+        </w:rPr>
+        <w:t>Realizar esta verificación de manera rápida.</w:t>
+      </w:r>
+    </w:p>
+    <w:p>
+      <w:pPr>
+        <w:pStyle w:val="ListParagraph"/>
+        <w:numPr>
+          <w:ilvl w:val="3"/>
+          <w:numId w:val="1"/>
+        </w:numPr>
+        <w:ind w:left="1080"/>
+        <w:rPr>
+          <w:lang w:val="es-CR"/>
+        </w:rPr>
+      </w:pPr>
+      <w:r>
+        <w:rPr>
+          <w:lang w:val="es-CR"/>
+        </w:rPr>
+        <w:t xml:space="preserve">Hacerlo de manera aislada. </w:t>
+      </w:r>
+    </w:p>
+    <w:p>
+      <w:pPr>
+        <w:rPr>
+          <w:lang w:val="es-CR"/>
+        </w:rPr>
+      </w:pPr>
+      <w:r>
+        <w:rPr>
+          <w:lang w:val="es-CR"/>
+        </w:rPr>
+        <w:t xml:space="preserve"> </w:t>
       </w:r>
     </w:p>
     <w:p>
@@ -1657,12 +2260,14 @@
           <w:lang w:val="es-CR"/>
         </w:rPr>
       </w:pPr>
+      <w:bookmarkStart w:id="2" w:name="_Toc97999332"/>
       <w:r>
         <w:rPr>
           <w:lang w:val="es-CR"/>
         </w:rPr>
         <w:t>Beneficios y limitaciones</w:t>
       </w:r>
+      <w:bookmarkEnd w:id="2"/>
     </w:p>
     <w:p>
       <w:pPr>
@@ -1754,14 +2359,12 @@
         </w:rPr>
         <w:t xml:space="preserve"> [</w:t>
       </w:r>
-      <w:proofErr w:type="spellStart"/>
       <w:r>
         <w:rPr>
           <w:lang w:val="es-CR"/>
         </w:rPr>
         <w:t>lab</w:t>
       </w:r>
-      <w:proofErr w:type="spellEnd"/>
       <w:r>
         <w:rPr>
           <w:lang w:val="es-CR"/>
@@ -1778,21 +2381,7 @@
         <w:rPr>
           <w:lang w:val="es-CR"/>
         </w:rPr>
-        <w:t xml:space="preserve">son parte principal del proceso de </w:t>
-      </w:r>
-      <w:proofErr w:type="spellStart"/>
-      <w:r>
-        <w:rPr>
-          <w:lang w:val="es-CR"/>
-        </w:rPr>
-        <w:t>testing</w:t>
-      </w:r>
-      <w:proofErr w:type="spellEnd"/>
-      <w:r>
-        <w:rPr>
-          <w:lang w:val="es-CR"/>
-        </w:rPr>
-        <w:t>.</w:t>
+        <w:t>son parte principal del proceso de testing.</w:t>
       </w:r>
     </w:p>
     <w:p>
@@ -1865,30 +2454,14 @@
         <w:rPr>
           <w:lang w:val="es-CR"/>
         </w:rPr>
-        <w:t xml:space="preserve"> [</w:t>
-      </w:r>
-      <w:proofErr w:type="spellStart"/>
-      <w:r>
-        <w:rPr>
-          <w:lang w:val="es-CR"/>
-        </w:rPr>
-        <w:t>lab</w:t>
-      </w:r>
-      <w:proofErr w:type="spellEnd"/>
-      <w:r>
-        <w:rPr>
-          <w:lang w:val="es-CR"/>
-        </w:rPr>
-        <w:t>] [</w:t>
-      </w:r>
-      <w:proofErr w:type="spellStart"/>
+        <w:t xml:space="preserve"> [lab] [</w:t>
+      </w:r>
       <w:r>
         <w:rPr>
           <w:lang w:val="es-CR"/>
         </w:rPr>
         <w:t>kralj</w:t>
       </w:r>
-      <w:proofErr w:type="spellEnd"/>
       <w:r>
         <w:rPr>
           <w:lang w:val="es-CR"/>
@@ -1907,7 +2480,7 @@
         <w:pStyle w:val="ListParagraph"/>
         <w:numPr>
           <w:ilvl w:val="0"/>
-          <w:numId w:val="6"/>
+          <w:numId w:val="9"/>
         </w:numPr>
         <w:rPr>
           <w:lang w:val="es-CR"/>
@@ -1923,7 +2496,19 @@
         <w:rPr>
           <w:lang w:val="es-CR"/>
         </w:rPr>
-        <w:t xml:space="preserve">escribir código que debe ser testeado mas tarde </w:t>
+        <w:t xml:space="preserve">escribir código que debe ser testeado </w:t>
+      </w:r>
+      <w:r>
+        <w:rPr>
+          <w:lang w:val="es-CR"/>
+        </w:rPr>
+        <w:t>más</w:t>
+      </w:r>
+      <w:r>
+        <w:rPr>
+          <w:lang w:val="es-CR"/>
+        </w:rPr>
+        <w:t xml:space="preserve"> tarde </w:t>
       </w:r>
       <w:r>
         <w:rPr>
@@ -2039,7 +2624,7 @@
         <w:pStyle w:val="ListParagraph"/>
         <w:numPr>
           <w:ilvl w:val="0"/>
-          <w:numId w:val="6"/>
+          <w:numId w:val="9"/>
         </w:numPr>
         <w:rPr>
           <w:lang w:val="es-CR"/>
@@ -2093,7 +2678,7 @@
         <w:pStyle w:val="ListParagraph"/>
         <w:numPr>
           <w:ilvl w:val="0"/>
-          <w:numId w:val="6"/>
+          <w:numId w:val="9"/>
         </w:numPr>
         <w:rPr>
           <w:lang w:val="es-CR"/>
@@ -2145,14 +2730,7 @@
         <w:rPr>
           <w:lang w:val="es-CR"/>
         </w:rPr>
-        <w:t xml:space="preserve">ocasionado </w:t>
-      </w:r>
-      <w:r>
-        <w:rPr>
-          <w:lang w:val="es-CR"/>
-        </w:rPr>
-        <w:lastRenderedPageBreak/>
-        <w:t xml:space="preserve">por el cambio puede ser rápidamente detectado, es decir, el cambio puede ser probado </w:t>
+        <w:t xml:space="preserve">ocasionado por el cambio puede ser rápidamente detectado, es decir, el cambio puede ser probado </w:t>
       </w:r>
       <w:r>
         <w:rPr>
@@ -2172,7 +2750,7 @@
         <w:pStyle w:val="ListParagraph"/>
         <w:numPr>
           <w:ilvl w:val="0"/>
-          <w:numId w:val="6"/>
+          <w:numId w:val="9"/>
         </w:numPr>
         <w:rPr>
           <w:lang w:val="es-CR"/>
@@ -2244,7 +2822,7 @@
         <w:pStyle w:val="ListParagraph"/>
         <w:numPr>
           <w:ilvl w:val="0"/>
-          <w:numId w:val="6"/>
+          <w:numId w:val="9"/>
         </w:numPr>
         <w:rPr>
           <w:lang w:val="es-CR"/>
@@ -2302,90 +2880,86 @@
         <w:rPr>
           <w:lang w:val="es-CR"/>
         </w:rPr>
-        <w:t xml:space="preserve"> unitarias abren paso al “Test </w:t>
-      </w:r>
-      <w:proofErr w:type="spellStart"/>
-      <w:r>
-        <w:rPr>
-          <w:lang w:val="es-CR"/>
-        </w:rPr>
-        <w:t>Driven</w:t>
-      </w:r>
-      <w:proofErr w:type="spellEnd"/>
+        <w:t xml:space="preserve"> unitarias abren paso al “Test Driven development” y en general a un desarrollo </w:t>
+      </w:r>
+      <w:r>
+        <w:rPr>
+          <w:lang w:val="es-CR"/>
+        </w:rPr>
+        <w:t>más</w:t>
+      </w:r>
+      <w:r>
+        <w:rPr>
+          <w:lang w:val="es-CR"/>
+        </w:rPr>
+        <w:t xml:space="preserve"> rápido de </w:t>
+      </w:r>
+      <w:r>
+        <w:rPr>
+          <w:lang w:val="es-CR"/>
+        </w:rPr>
+        <w:t>integración continua. Fragmentos de código ya probados son generados más rápida y frecuentemente.</w:t>
+      </w:r>
+    </w:p>
+    <w:p>
+      <w:pPr>
+        <w:rPr>
+          <w:lang w:val="es-CR"/>
+        </w:rPr>
+      </w:pPr>
+      <w:r>
+        <w:rPr>
+          <w:lang w:val="es-CR"/>
+        </w:rPr>
+        <w:t xml:space="preserve">Como se menciona anteriormente beneficios son suficientes para convertir a las pruebas en un procedimiento estándar en muchas ocasiones. Pero </w:t>
+      </w:r>
+      <w:r>
+        <w:rPr>
+          <w:lang w:val="es-CR"/>
+        </w:rPr>
+        <w:t>como cualquier otra inversión, las pruebas unitarias posee</w:t>
+      </w:r>
+      <w:r>
+        <w:rPr>
+          <w:lang w:val="es-CR"/>
+        </w:rPr>
+        <w:t>n un costo de oportunidad, o desventajas,</w:t>
+      </w:r>
       <w:r>
         <w:rPr>
           <w:lang w:val="es-CR"/>
         </w:rPr>
         <w:t xml:space="preserve"> </w:t>
       </w:r>
-      <w:proofErr w:type="spellStart"/>
-      <w:r>
-        <w:rPr>
-          <w:lang w:val="es-CR"/>
-        </w:rPr>
-        <w:t>development</w:t>
-      </w:r>
-      <w:proofErr w:type="spellEnd"/>
-      <w:r>
-        <w:rPr>
-          <w:lang w:val="es-CR"/>
-        </w:rPr>
-        <w:t xml:space="preserve">” y en general a un desarrollo </w:t>
-      </w:r>
-      <w:r>
-        <w:rPr>
-          <w:lang w:val="es-CR"/>
-        </w:rPr>
-        <w:t>más</w:t>
-      </w:r>
-      <w:r>
-        <w:rPr>
-          <w:lang w:val="es-CR"/>
-        </w:rPr>
-        <w:t xml:space="preserve"> rápido de </w:t>
-      </w:r>
-      <w:r>
-        <w:rPr>
-          <w:lang w:val="es-CR"/>
-        </w:rPr>
-        <w:t>integración continua. Fragmentos de código ya probados son generados más rápida y frecuentemente.</w:t>
-      </w:r>
-    </w:p>
-    <w:p>
-      <w:pPr>
-        <w:rPr>
-          <w:lang w:val="es-CR"/>
-        </w:rPr>
-      </w:pPr>
-      <w:r>
-        <w:rPr>
-          <w:lang w:val="es-CR"/>
-        </w:rPr>
-        <w:t xml:space="preserve">Como se menciona anteriormente beneficios son suficientes para convertir a las pruebas en un procedimiento estándar en muchas ocasiones. Pero </w:t>
-      </w:r>
-      <w:r>
-        <w:rPr>
-          <w:lang w:val="es-CR"/>
-        </w:rPr>
-        <w:t>como cualquier otra inversión, las pruebas unitarias posee</w:t>
-      </w:r>
-      <w:r>
-        <w:rPr>
-          <w:lang w:val="es-CR"/>
-        </w:rPr>
-        <w:t>n un costo de oportunidad, o desventajas,</w:t>
-      </w:r>
-      <w:r>
-        <w:rPr>
-          <w:lang w:val="es-CR"/>
-        </w:rPr>
-        <w:t xml:space="preserve"> </w:t>
-      </w:r>
-      <w:r>
-        <w:rPr>
-          <w:lang w:val="es-CR"/>
-        </w:rPr>
-        <w:t xml:space="preserve">que se deben de tener en cuenta, por ejemplo: </w:t>
+      <w:r>
+        <w:rPr>
+          <w:lang w:val="es-CR"/>
+        </w:rPr>
+        <w:t>que se deben de tener en cuenta, por ejemplo</w:t>
+      </w:r>
+      <w:r>
+        <w:rPr>
+          <w:lang w:val="es-CR"/>
+        </w:rPr>
+        <w:t xml:space="preserve"> [</w:t>
+      </w:r>
+      <w:r>
+        <w:rPr>
+          <w:lang w:val="es-CR"/>
+        </w:rPr>
+        <w:t>kralj</w:t>
+      </w:r>
+      <w:r>
+        <w:rPr>
+          <w:lang w:val="es-CR"/>
+        </w:rPr>
+        <w:t>]</w:t>
+      </w:r>
+      <w:r>
+        <w:rPr>
+          <w:lang w:val="es-CR"/>
+        </w:rPr>
+        <w:t xml:space="preserve">: </w:t>
       </w:r>
     </w:p>
     <w:p>
@@ -2393,7 +2967,7 @@
         <w:pStyle w:val="ListParagraph"/>
         <w:numPr>
           <w:ilvl w:val="0"/>
-          <w:numId w:val="4"/>
+          <w:numId w:val="7"/>
         </w:numPr>
         <w:rPr>
           <w:lang w:val="es-CR"/>
@@ -2435,7 +3009,7 @@
         <w:pStyle w:val="ListParagraph"/>
         <w:numPr>
           <w:ilvl w:val="0"/>
-          <w:numId w:val="4"/>
+          <w:numId w:val="7"/>
         </w:numPr>
         <w:rPr>
           <w:lang w:val="es-CR"/>
@@ -2477,7 +3051,7 @@
         <w:pStyle w:val="ListParagraph"/>
         <w:numPr>
           <w:ilvl w:val="0"/>
-          <w:numId w:val="4"/>
+          <w:numId w:val="7"/>
         </w:numPr>
         <w:rPr>
           <w:lang w:val="es-CR"/>
@@ -2487,8 +3061,55 @@
         <w:rPr>
           <w:lang w:val="es-CR"/>
         </w:rPr>
-        <w:lastRenderedPageBreak/>
-        <w:t>NO SIRVE EN GUI</w:t>
+        <w:t xml:space="preserve">Poca aplicabilidad en GUI: </w:t>
+      </w:r>
+      <w:r>
+        <w:rPr>
+          <w:lang w:val="es-CR"/>
+        </w:rPr>
+        <w:t>El código de las interfaces graficas no apropiado para un set de pruebas unitarias</w:t>
+      </w:r>
+      <w:r>
+        <w:rPr>
+          <w:lang w:val="es-CR"/>
+        </w:rPr>
+        <w:t xml:space="preserve">. Puede ser sumamente complicado </w:t>
+      </w:r>
+      <w:r>
+        <w:rPr>
+          <w:lang w:val="es-CR"/>
+        </w:rPr>
+        <w:t xml:space="preserve">escribir código de pruebas unitarias para validar la </w:t>
+      </w:r>
+      <w:r>
+        <w:rPr>
+          <w:lang w:val="es-CR"/>
+        </w:rPr>
+        <w:t>funcionalidad</w:t>
+      </w:r>
+      <w:r>
+        <w:rPr>
+          <w:lang w:val="es-CR"/>
+        </w:rPr>
+        <w:t xml:space="preserve"> de</w:t>
+      </w:r>
+      <w:r>
+        <w:rPr>
+          <w:lang w:val="es-CR"/>
+        </w:rPr>
+        <w:t xml:space="preserve"> la inte</w:t>
+      </w:r>
+      <w:r>
+        <w:rPr>
+          <w:lang w:val="es-CR"/>
+        </w:rPr>
+        <w:t xml:space="preserve">rfaz. Es mejor considerar otro tipo de pruebas </w:t>
+      </w:r>
+      <w:r>
+        <w:rPr>
+          <w:lang w:val="es-CR"/>
+        </w:rPr>
+        <w:t>más adecuados.</w:t>
       </w:r>
     </w:p>
     <w:p>
@@ -2496,7 +3117,7 @@
         <w:pStyle w:val="ListParagraph"/>
         <w:numPr>
           <w:ilvl w:val="0"/>
-          <w:numId w:val="4"/>
+          <w:numId w:val="7"/>
         </w:numPr>
         <w:rPr>
           <w:lang w:val="es-CR"/>
@@ -2506,7 +3127,61 @@
         <w:rPr>
           <w:lang w:val="es-CR"/>
         </w:rPr>
-        <w:t xml:space="preserve">NO ES INFALIBLE </w:t>
+        <w:t>No es infalible: A pesar del gran impacto que pueden tener las pruebas unitarias a la hora de encontrar errores</w:t>
+      </w:r>
+      <w:r>
+        <w:rPr>
+          <w:lang w:val="es-CR"/>
+        </w:rPr>
+        <w:t xml:space="preserve">, estas están limitadas a la destreza del programador </w:t>
+      </w:r>
+      <w:r>
+        <w:rPr>
+          <w:lang w:val="es-CR"/>
+        </w:rPr>
+        <w:t>y</w:t>
+      </w:r>
+      <w:r>
+        <w:rPr>
+          <w:lang w:val="es-CR"/>
+        </w:rPr>
+        <w:t xml:space="preserve"> la cantidad de recursos que se vayan a destinar a </w:t>
+      </w:r>
+      <w:r>
+        <w:rPr>
+          <w:lang w:val="es-CR"/>
+        </w:rPr>
+        <w:t>la creación de las pruebas. Para sistemas grande</w:t>
+      </w:r>
+      <w:r>
+        <w:rPr>
+          <w:lang w:val="es-CR"/>
+        </w:rPr>
+        <w:t>s</w:t>
+      </w:r>
+      <w:r>
+        <w:rPr>
+          <w:lang w:val="es-CR"/>
+        </w:rPr>
+        <w:t xml:space="preserve"> las pruebas unitarias ayudan a mantener muchos </w:t>
+      </w:r>
+      <w:r>
+        <w:rPr>
+          <w:lang w:val="es-CR"/>
+        </w:rPr>
+        <w:t>más</w:t>
+      </w:r>
+      <w:r>
+        <w:rPr>
+          <w:lang w:val="es-CR"/>
+        </w:rPr>
+        <w:t xml:space="preserve"> escenarios de </w:t>
+      </w:r>
+      <w:r>
+        <w:rPr>
+          <w:lang w:val="es-CR"/>
+        </w:rPr>
+        <w:t>uso bajo control, pero es prácticamente imposible asegurar funcionalidad perfecta en todos los escenarios.</w:t>
       </w:r>
       <w:r>
         <w:rPr>
@@ -2517,38 +3192,660 @@
     </w:p>
     <w:p>
       <w:pPr>
+        <w:spacing w:line="259" w:lineRule="auto"/>
+        <w:jc w:val="left"/>
+        <w:rPr>
+          <w:lang w:val="es-CR"/>
+        </w:rPr>
+      </w:pPr>
+      <w:r>
+        <w:rPr>
+          <w:lang w:val="es-CR"/>
+        </w:rPr>
+        <w:br w:type="page"/>
+      </w:r>
+    </w:p>
+    <w:p>
+      <w:pPr>
         <w:pStyle w:val="Heading1"/>
         <w:rPr>
           <w:lang w:val="es-CR"/>
         </w:rPr>
       </w:pPr>
-      <w:proofErr w:type="spellStart"/>
-      <w:r>
-        <w:rPr>
-          <w:lang w:val="es-CR"/>
-        </w:rPr>
-        <w:t>Frameworks</w:t>
-      </w:r>
-      <w:proofErr w:type="spellEnd"/>
-      <w:r>
-        <w:rPr>
-          <w:lang w:val="es-CR"/>
-        </w:rPr>
-        <w:t xml:space="preserve"> de pruebas unitarias en </w:t>
-      </w:r>
-      <w:r>
-        <w:rPr>
-          <w:lang w:val="es-CR"/>
-        </w:rPr>
-        <w:t>¿?</w:t>
-      </w:r>
-    </w:p>
-    <w:p>
-      <w:pPr>
-        <w:rPr>
-          <w:lang w:val="es-CR"/>
-        </w:rPr>
-      </w:pPr>
+      <w:bookmarkStart w:id="3" w:name="_Toc97999333"/>
+      <w:r>
+        <w:rPr>
+          <w:lang w:val="es-CR"/>
+        </w:rPr>
+        <w:t xml:space="preserve">Framework de pruebas unitarias en </w:t>
+      </w:r>
+      <w:r>
+        <w:rPr>
+          <w:lang w:val="es-CR"/>
+        </w:rPr>
+        <w:t>Java</w:t>
+      </w:r>
+      <w:r>
+        <w:rPr>
+          <w:lang w:val="es-CR"/>
+        </w:rPr>
+        <w:t>: J</w:t>
+      </w:r>
+      <w:r>
+        <w:rPr>
+          <w:lang w:val="es-CR"/>
+        </w:rPr>
+        <w:t>U</w:t>
+      </w:r>
+      <w:r>
+        <w:rPr>
+          <w:lang w:val="es-CR"/>
+        </w:rPr>
+        <w:t>nit</w:t>
+      </w:r>
+      <w:bookmarkEnd w:id="3"/>
+    </w:p>
+    <w:p>
+      <w:pPr>
+        <w:rPr>
+          <w:lang w:val="es-CR"/>
+        </w:rPr>
+      </w:pPr>
+      <w:r>
+        <w:rPr>
+          <w:lang w:val="es-CR"/>
+        </w:rPr>
+        <w:t>J</w:t>
+      </w:r>
+      <w:r>
+        <w:rPr>
+          <w:lang w:val="es-CR"/>
+        </w:rPr>
+        <w:t>U</w:t>
+      </w:r>
+      <w:r>
+        <w:rPr>
+          <w:lang w:val="es-CR"/>
+        </w:rPr>
+        <w:t xml:space="preserve">nit </w:t>
+      </w:r>
+      <w:r>
+        <w:rPr>
+          <w:lang w:val="es-CR"/>
+        </w:rPr>
+        <w:t>es un</w:t>
+      </w:r>
+      <w:r>
+        <w:rPr>
+          <w:lang w:val="es-CR"/>
+        </w:rPr>
+        <w:t xml:space="preserve"> open-source </w:t>
+      </w:r>
+      <w:r>
+        <w:rPr>
+          <w:lang w:val="es-CR"/>
+        </w:rPr>
+        <w:t>fram</w:t>
+      </w:r>
+      <w:r>
+        <w:rPr>
+          <w:lang w:val="es-CR"/>
+        </w:rPr>
+        <w:t>ework de pruebas unitarias</w:t>
+      </w:r>
+      <w:r>
+        <w:rPr>
+          <w:lang w:val="es-CR"/>
+        </w:rPr>
+        <w:t xml:space="preserve"> para Java</w:t>
+      </w:r>
+      <w:r>
+        <w:rPr>
+          <w:lang w:val="es-CR"/>
+        </w:rPr>
+        <w:t>. Es de los</w:t>
+      </w:r>
+      <w:r>
+        <w:rPr>
+          <w:lang w:val="es-CR"/>
+        </w:rPr>
+        <w:t xml:space="preserve"> mas utilizados</w:t>
+      </w:r>
+      <w:r>
+        <w:rPr>
+          <w:lang w:val="es-CR"/>
+        </w:rPr>
+        <w:t xml:space="preserve">, de hecho, </w:t>
+      </w:r>
+      <w:r>
+        <w:rPr>
+          <w:lang w:val="es-CR"/>
+        </w:rPr>
+        <w:t>datos de GitHub muestran</w:t>
+      </w:r>
+      <w:r>
+        <w:rPr>
+          <w:lang w:val="es-CR"/>
+        </w:rPr>
+        <w:t xml:space="preserve"> que </w:t>
+      </w:r>
+      <w:r>
+        <w:rPr>
+          <w:lang w:val="es-CR"/>
+        </w:rPr>
+        <w:t xml:space="preserve">JUnit está en primer lugar con </w:t>
+      </w:r>
+      <w:r>
+        <w:rPr>
+          <w:lang w:val="es-CR"/>
+        </w:rPr>
+        <w:t xml:space="preserve">un 62% de presencia en proyectos </w:t>
+      </w:r>
+      <w:r>
+        <w:rPr>
+          <w:lang w:val="es-CR"/>
+        </w:rPr>
+        <w:t>en</w:t>
+      </w:r>
+      <w:r>
+        <w:rPr>
+          <w:lang w:val="es-CR"/>
+        </w:rPr>
+        <w:t xml:space="preserve"> </w:t>
+      </w:r>
+      <w:r>
+        <w:rPr>
+          <w:lang w:val="es-CR"/>
+        </w:rPr>
+        <w:t>Java. [overops</w:t>
+      </w:r>
+      <w:r>
+        <w:rPr>
+          <w:lang w:val="es-CR"/>
+        </w:rPr>
+        <w:t>]</w:t>
+      </w:r>
+      <w:r>
+        <w:rPr>
+          <w:lang w:val="es-CR"/>
+        </w:rPr>
+        <w:t xml:space="preserve"> </w:t>
+      </w:r>
+      <w:r>
+        <w:rPr>
+          <w:lang w:val="es-CR"/>
+        </w:rPr>
+        <w:t>Fue originalmente desarrollado por Kent Beck y Erich Gamma</w:t>
+      </w:r>
+      <w:r>
+        <w:rPr>
+          <w:lang w:val="es-CR"/>
+        </w:rPr>
+        <w:t xml:space="preserve"> </w:t>
+      </w:r>
+      <w:r>
+        <w:rPr>
+          <w:lang w:val="es-CR"/>
+        </w:rPr>
+        <w:t xml:space="preserve">bajo la filosofía de </w:t>
+      </w:r>
+      <w:r>
+        <w:rPr>
+          <w:lang w:val="es-CR"/>
+        </w:rPr>
+        <w:t>“primero testear, luego codificar”</w:t>
+      </w:r>
+      <w:r>
+        <w:rPr>
+          <w:lang w:val="es-CR"/>
+        </w:rPr>
+        <w:t xml:space="preserve">, por lo que JUnit es </w:t>
+      </w:r>
+      <w:r>
+        <w:rPr>
+          <w:lang w:val="es-CR"/>
+        </w:rPr>
+        <w:t>sumamente sencillo, esto con el fin de</w:t>
+      </w:r>
+      <w:r>
+        <w:rPr>
+          <w:lang w:val="es-CR"/>
+        </w:rPr>
+        <w:t xml:space="preserve"> aumentar la velocidad y la calidad con la que se escribe código.</w:t>
+      </w:r>
+    </w:p>
+    <w:p>
+      <w:pPr>
+        <w:rPr>
+          <w:lang w:val="es-CR"/>
+        </w:rPr>
+      </w:pPr>
+      <w:r>
+        <w:rPr>
+          <w:lang w:val="es-CR"/>
+        </w:rPr>
+        <w:t xml:space="preserve">JUnit es capaz de ejecutar pruebas automáticamente y </w:t>
+      </w:r>
+      <w:r>
+        <w:rPr>
+          <w:lang w:val="es-CR"/>
+        </w:rPr>
+        <w:t>comparar los resultados del código inmediatamente con los resultados esperados</w:t>
+      </w:r>
+      <w:r>
+        <w:rPr>
+          <w:lang w:val="es-CR"/>
+        </w:rPr>
+        <w:t xml:space="preserve">, dando feedback en el momento. Cuenta con </w:t>
+      </w:r>
+      <w:r>
+        <w:rPr>
+          <w:lang w:val="es-CR"/>
+        </w:rPr>
+        <w:t xml:space="preserve">con </w:t>
+      </w:r>
+      <w:r>
+        <w:rPr>
+          <w:i/>
+          <w:iCs/>
+          <w:lang w:val="es-CR"/>
+        </w:rPr>
+        <w:t>annotations</w:t>
+      </w:r>
+      <w:r>
+        <w:rPr>
+          <w:lang w:val="es-CR"/>
+        </w:rPr>
+        <w:t xml:space="preserve"> o </w:t>
+      </w:r>
+      <w:r>
+        <w:rPr>
+          <w:lang w:val="es-CR"/>
+        </w:rPr>
+        <w:t>anotaciones</w:t>
+      </w:r>
+      <w:r>
+        <w:rPr>
+          <w:lang w:val="es-CR"/>
+        </w:rPr>
+        <w:t>,</w:t>
+      </w:r>
+      <w:r>
+        <w:rPr>
+          <w:lang w:val="es-CR"/>
+        </w:rPr>
+        <w:t xml:space="preserve"> que permiten</w:t>
+      </w:r>
+      <w:r>
+        <w:rPr>
+          <w:lang w:val="es-CR"/>
+        </w:rPr>
+        <w:t xml:space="preserve"> </w:t>
+      </w:r>
+      <w:r>
+        <w:rPr>
+          <w:lang w:val="es-CR"/>
+        </w:rPr>
+        <w:t>identificar métodos específicos de testing</w:t>
+      </w:r>
+      <w:r>
+        <w:rPr>
+          <w:lang w:val="es-CR"/>
+        </w:rPr>
+        <w:t>,</w:t>
+      </w:r>
+      <w:r>
+        <w:rPr>
+          <w:lang w:val="es-CR"/>
+        </w:rPr>
+        <w:t xml:space="preserve"> y con </w:t>
+      </w:r>
+      <w:r>
+        <w:rPr>
+          <w:i/>
+          <w:iCs/>
+          <w:lang w:val="es-CR"/>
+        </w:rPr>
+        <w:t>asse</w:t>
+      </w:r>
+      <w:r>
+        <w:rPr>
+          <w:i/>
+          <w:iCs/>
+          <w:lang w:val="es-CR"/>
+        </w:rPr>
+        <w:t>r</w:t>
+      </w:r>
+      <w:r>
+        <w:rPr>
+          <w:i/>
+          <w:iCs/>
+          <w:lang w:val="es-CR"/>
+        </w:rPr>
+        <w:t>tions</w:t>
+      </w:r>
+      <w:r>
+        <w:rPr>
+          <w:lang w:val="es-CR"/>
+        </w:rPr>
+        <w:t xml:space="preserve"> o afirmaciones,</w:t>
+      </w:r>
+      <w:r>
+        <w:rPr>
+          <w:lang w:val="es-CR"/>
+        </w:rPr>
+        <w:t xml:space="preserve"> que verifican los resultados.</w:t>
+      </w:r>
+      <w:r>
+        <w:rPr>
+          <w:lang w:val="es-CR"/>
+        </w:rPr>
+        <w:t xml:space="preserve"> Entre las anotaciones existen: </w:t>
+      </w:r>
+    </w:p>
+    <w:bookmarkStart w:id="4" w:name="_MON_1708603427"/>
+    <w:bookmarkEnd w:id="4"/>
+    <w:p>
+      <w:pPr>
+        <w:rPr>
+          <w:lang w:val="es-CR"/>
+        </w:rPr>
+      </w:pPr>
+      <w:r>
+        <w:rPr>
+          <w:lang w:val="es-CR"/>
+        </w:rPr>
+        <w:object w:dxaOrig="9360" w:dyaOrig="2439" w14:anchorId="21ED9700">
+          <v:shapetype id="_x0000_t75" coordsize="21600,21600" o:spt="75" o:preferrelative="t" path="m@4@5l@4@11@9@11@9@5xe" filled="f" stroked="f">
+            <v:stroke joinstyle="miter"/>
+            <v:formulas>
+              <v:f eqn="if lineDrawn pixelLineWidth 0"/>
+              <v:f eqn="sum @0 1 0"/>
+              <v:f eqn="sum 0 0 @1"/>
+              <v:f eqn="prod @2 1 2"/>
+              <v:f eqn="prod @3 21600 pixelWidth"/>
+              <v:f eqn="prod @3 21600 pixelHeight"/>
+              <v:f eqn="sum @0 0 1"/>
+              <v:f eqn="prod @6 1 2"/>
+              <v:f eqn="prod @7 21600 pixelWidth"/>
+              <v:f eqn="sum @8 21600 0"/>
+              <v:f eqn="prod @7 21600 pixelHeight"/>
+              <v:f eqn="sum @10 21600 0"/>
+            </v:formulas>
+            <v:path o:extrusionok="f" gradientshapeok="t" o:connecttype="rect"/>
+            <o:lock v:ext="edit" aspectratio="t"/>
+          </v:shapetype>
+          <v:shape id="_x0000_i1025" type="#_x0000_t75" style="width:468pt;height:122.25pt" o:ole="">
+            <v:imagedata r:id="rId7" o:title=""/>
+          </v:shape>
+          <o:OLEObject Type="Embed" ProgID="Word.OpenDocumentText.12" ShapeID="_x0000_i1025" DrawAspect="Content" ObjectID="_1708605007" r:id="rId8"/>
+        </w:object>
+      </w:r>
+    </w:p>
+    <w:p>
+      <w:pPr>
+        <w:rPr>
+          <w:lang w:val="es-CR"/>
+        </w:rPr>
+      </w:pPr>
+      <w:r>
+        <w:rPr>
+          <w:lang w:val="es-CR"/>
+        </w:rPr>
+        <w:t>Estas se escriben justo antes del método</w:t>
+      </w:r>
+      <w:r>
+        <w:rPr>
+          <w:lang w:val="es-CR"/>
+        </w:rPr>
+        <w:t xml:space="preserve"> y determinan </w:t>
+      </w:r>
+      <w:r>
+        <w:rPr>
+          <w:lang w:val="es-CR"/>
+        </w:rPr>
+        <w:t xml:space="preserve">en qué momento del ciclo de pruebas serán ejecutados. </w:t>
+      </w:r>
+      <w:r>
+        <w:rPr>
+          <w:lang w:val="es-CR"/>
+        </w:rPr>
+        <w:t xml:space="preserve"> Por otra </w:t>
+      </w:r>
+      <w:r>
+        <w:rPr>
+          <w:lang w:val="es-CR"/>
+        </w:rPr>
+        <w:t>parte,</w:t>
+      </w:r>
+      <w:r>
+        <w:rPr>
+          <w:lang w:val="es-CR"/>
+        </w:rPr>
+        <w:t xml:space="preserve"> las </w:t>
+      </w:r>
+      <w:r>
+        <w:rPr>
+          <w:lang w:val="es-CR"/>
+        </w:rPr>
+        <w:t>afirmaciones</w:t>
+      </w:r>
+      <w:r>
+        <w:rPr>
+          <w:lang w:val="es-CR"/>
+        </w:rPr>
+        <w:t xml:space="preserve"> permiten validar</w:t>
+      </w:r>
+      <w:r>
+        <w:rPr>
+          <w:lang w:val="es-CR"/>
+        </w:rPr>
+        <w:t xml:space="preserve"> los resultados esperados</w:t>
+      </w:r>
+      <w:r>
+        <w:rPr>
+          <w:lang w:val="es-CR"/>
+        </w:rPr>
+        <w:t>, algunas son:</w:t>
+      </w:r>
+    </w:p>
+    <w:bookmarkStart w:id="5" w:name="_MON_1708604222"/>
+    <w:bookmarkEnd w:id="5"/>
+    <w:p>
+      <w:pPr>
+        <w:rPr>
+          <w:lang w:val="es-CR"/>
+        </w:rPr>
+      </w:pPr>
+      <w:r>
+        <w:rPr>
+          <w:lang w:val="es-CR"/>
+        </w:rPr>
+        <w:object w:dxaOrig="9360" w:dyaOrig="3864" w14:anchorId="36615A79">
+          <v:shape id="_x0000_i1026" type="#_x0000_t75" style="width:468pt;height:193.5pt" o:ole="">
+            <v:imagedata r:id="rId9" o:title=""/>
+          </v:shape>
+          <o:OLEObject Type="Embed" ProgID="Word.OpenDocumentText.12" ShapeID="_x0000_i1026" DrawAspect="Content" ObjectID="_1708605008" r:id="rId10"/>
+        </w:object>
+      </w:r>
+    </w:p>
+    <w:p>
+      <w:pPr>
+        <w:rPr>
+          <w:lang w:val="es-CR"/>
+        </w:rPr>
+      </w:pPr>
+      <w:r>
+        <w:rPr>
+          <w:lang w:val="es-CR"/>
+        </w:rPr>
+        <w:t>Estos deben ser escritos dentro de un método con</w:t>
+      </w:r>
+      <w:r>
+        <w:rPr>
+          <w:lang w:val="es-CR"/>
+        </w:rPr>
+        <w:t xml:space="preserve"> alguna de las anotaciones anteriores. </w:t>
+      </w:r>
+    </w:p>
+    <w:p>
+      <w:pPr>
+        <w:rPr>
+          <w:lang w:val="es-CR"/>
+        </w:rPr>
+      </w:pPr>
+      <w:r>
+        <w:rPr>
+          <w:lang w:val="es-CR"/>
+        </w:rPr>
+        <w:t xml:space="preserve">Para ejecutar </w:t>
+      </w:r>
+      <w:r>
+        <w:rPr>
+          <w:lang w:val="es-CR"/>
+        </w:rPr>
+        <w:t>las pruebas Junit es compatible con muchos IDEs del mercado</w:t>
+      </w:r>
+      <w:r>
+        <w:rPr>
+          <w:lang w:val="es-CR"/>
+        </w:rPr>
+        <w:t xml:space="preserve"> [junit]</w:t>
+      </w:r>
+      <w:r>
+        <w:rPr>
+          <w:lang w:val="es-CR"/>
+        </w:rPr>
+        <w:t xml:space="preserve">, </w:t>
+      </w:r>
+      <w:r>
+        <w:rPr>
+          <w:lang w:val="es-CR"/>
+        </w:rPr>
+        <w:t>incluyendo</w:t>
+      </w:r>
+      <w:r>
+        <w:rPr>
+          <w:lang w:val="es-CR"/>
+        </w:rPr>
+        <w:t xml:space="preserve"> </w:t>
+      </w:r>
+      <w:r>
+        <w:rPr>
+          <w:lang w:val="es-CR"/>
+        </w:rPr>
+        <w:t>Intellij</w:t>
+      </w:r>
+      <w:r>
+        <w:rPr>
+          <w:lang w:val="es-CR"/>
+        </w:rPr>
+        <w:t xml:space="preserve"> IDEA</w:t>
+      </w:r>
+      <w:r>
+        <w:rPr>
+          <w:lang w:val="es-CR"/>
+        </w:rPr>
+        <w:t xml:space="preserve">, </w:t>
+      </w:r>
+      <w:r>
+        <w:rPr>
+          <w:lang w:val="es-CR"/>
+        </w:rPr>
+        <w:t xml:space="preserve">Eclipse y Visual Studio Code. </w:t>
+      </w:r>
+      <w:r>
+        <w:rPr>
+          <w:lang w:val="es-CR"/>
+        </w:rPr>
+        <w:t>Además,</w:t>
+      </w:r>
+      <w:r>
+        <w:rPr>
+          <w:lang w:val="es-CR"/>
+        </w:rPr>
+        <w:t xml:space="preserve"> posee una implementación </w:t>
+      </w:r>
+      <w:r>
+        <w:rPr>
+          <w:lang w:val="es-CR"/>
+        </w:rPr>
+        <w:t xml:space="preserve">por consola de comandos. Junit permite correr cada prueba de manera </w:t>
+      </w:r>
+      <w:r>
+        <w:rPr>
+          <w:lang w:val="es-CR"/>
+        </w:rPr>
+        <w:t>individual, correr toda una clase de pruebas</w:t>
+      </w:r>
+      <w:r>
+        <w:rPr>
+          <w:lang w:val="es-CR"/>
+        </w:rPr>
+        <w:t xml:space="preserve"> e inclusive </w:t>
+      </w:r>
+      <w:r>
+        <w:rPr>
+          <w:lang w:val="es-CR"/>
+        </w:rPr>
+        <w:t>pa</w:t>
+      </w:r>
+      <w:r>
+        <w:rPr>
+          <w:lang w:val="es-CR"/>
+        </w:rPr>
+        <w:t>quetes enteros con múltiples clases de pruebas.</w:t>
+      </w:r>
+      <w:r>
+        <w:rPr>
+          <w:lang w:val="es-CR"/>
+        </w:rPr>
+        <w:t xml:space="preserve"> Si son e</w:t>
+      </w:r>
+      <w:r>
+        <w:rPr>
+          <w:lang w:val="es-CR"/>
+        </w:rPr>
+        <w:t xml:space="preserve">xitosas el IDE </w:t>
+      </w:r>
+      <w:r>
+        <w:rPr>
+          <w:lang w:val="es-CR"/>
+        </w:rPr>
+        <w:t>marcará la prueba con verde, de lo contrario mostrará el error.</w:t>
+      </w:r>
+    </w:p>
+    <w:p>
+      <w:pPr>
+        <w:rPr>
+          <w:lang w:val="es-CR"/>
+        </w:rPr>
+      </w:pPr>
+      <w:r>
+        <w:rPr>
+          <w:lang w:val="es-CR"/>
+        </w:rPr>
+        <w:t xml:space="preserve"> </w:t>
+      </w:r>
+    </w:p>
+    <w:p>
+      <w:pPr>
+        <w:spacing w:line="259" w:lineRule="auto"/>
+        <w:jc w:val="left"/>
+        <w:rPr>
+          <w:rFonts w:eastAsiaTheme="majorEastAsia" w:cstheme="majorBidi"/>
+          <w:color w:val="2F5496" w:themeColor="accent1" w:themeShade="BF"/>
+          <w:sz w:val="32"/>
+          <w:szCs w:val="32"/>
+          <w:lang w:val="es-CR"/>
+        </w:rPr>
+      </w:pPr>
+      <w:r>
+        <w:rPr>
+          <w:lang w:val="es-CR"/>
+        </w:rPr>
+        <w:br w:type="page"/>
+      </w:r>
     </w:p>
     <w:p>
       <w:pPr>
@@ -2557,165 +3854,2026 @@
           <w:lang w:val="es-CR"/>
         </w:rPr>
       </w:pPr>
-      <w:proofErr w:type="spellStart"/>
-      <w:r>
-        <w:rPr>
-          <w:lang w:val="es-CR"/>
-        </w:rPr>
-        <w:t>Frameworks</w:t>
-      </w:r>
-      <w:proofErr w:type="spellEnd"/>
-      <w:r>
-        <w:rPr>
-          <w:lang w:val="es-CR"/>
-        </w:rPr>
-        <w:t xml:space="preserve"> de pruebas unitarias en </w:t>
-      </w:r>
-      <w:r>
-        <w:rPr>
-          <w:lang w:val="es-CR"/>
-        </w:rPr>
-        <w:t>¿</w:t>
-      </w:r>
-      <w:r>
-        <w:rPr>
-          <w:lang w:val="es-CR"/>
-        </w:rPr>
+      <w:bookmarkStart w:id="6" w:name="_Toc97999334"/>
+      <w:r>
+        <w:rPr>
+          <w:lang w:val="es-CR"/>
+        </w:rPr>
+        <w:t>Framework de pruebas unitarias en JavaScript</w:t>
+      </w:r>
+      <w:bookmarkEnd w:id="6"/>
+    </w:p>
+    <w:p>
+      <w:pPr>
+        <w:rPr>
+          <w:lang w:val="es-CR"/>
+        </w:rPr>
+      </w:pPr>
+      <w:r>
+        <w:rPr>
+          <w:lang w:val="es-CR"/>
+        </w:rPr>
+        <w:t xml:space="preserve">Jest es un framework de pruebas unitarias creador por Facebook para testing en JavaScript. Es altamente usado en React pero es utilizado en todo tipo de bibliotecas o framework. Jest es conocido por enfocarse en la simplicidad de las pruebas y al tratarse de un framework no necesita de dependencias adicionales para funcionar como es el cado de Mocha. </w:t>
+      </w:r>
+    </w:p>
+    <w:p>
+      <w:pPr>
+        <w:rPr>
+          <w:i/>
+          <w:iCs/>
+          <w:lang w:val="es-CR"/>
+        </w:rPr>
+      </w:pPr>
+      <w:r>
+        <w:rPr>
+          <w:lang w:val="es-CR"/>
+        </w:rPr>
+        <w:t xml:space="preserve">Jsest ofrece métodos llamados </w:t>
+      </w:r>
+      <w:r>
+        <w:rPr>
+          <w:i/>
+          <w:iCs/>
+          <w:lang w:val="es-CR"/>
+        </w:rPr>
+        <w:t>matchers</w:t>
+      </w:r>
+      <w:r>
+        <w:rPr>
+          <w:lang w:val="es-CR"/>
+        </w:rPr>
+        <w:t xml:space="preserve"> que permiten verificar diferentes valores. El método </w:t>
+      </w:r>
+      <w:r>
+        <w:rPr>
+          <w:i/>
+          <w:iCs/>
+          <w:lang w:val="es-CR"/>
+        </w:rPr>
+        <w:t xml:space="preserve">toBe </w:t>
+      </w:r>
+      <w:r>
+        <w:rPr>
+          <w:lang w:val="es-CR"/>
+        </w:rPr>
+        <w:t xml:space="preserve">de estos </w:t>
+      </w:r>
+      <w:r>
+        <w:rPr>
+          <w:i/>
+          <w:iCs/>
+          <w:lang w:val="es-CR"/>
+        </w:rPr>
+        <w:t xml:space="preserve">matchers </w:t>
+      </w:r>
+      <w:r>
+        <w:rPr>
+          <w:lang w:val="es-CR"/>
+        </w:rPr>
+        <w:t xml:space="preserve">que ofrece Jest, permite verificar que dos valores son iguales. </w:t>
+      </w:r>
+    </w:p>
+    <w:p>
+      <w:pPr>
+        <w:ind w:left="1440" w:firstLine="720"/>
+      </w:pPr>
+      <w:r>
+        <w:rPr>
+          <w:rFonts w:eastAsia="Times New Roman" w:cs="Times New Roman"/>
+          <w:color w:val="6B2E85"/>
+          <w:sz w:val="21"/>
+          <w:szCs w:val="21"/>
+        </w:rPr>
+        <w:t>test</w:t>
+      </w:r>
+      <w:r>
+        <w:rPr>
+          <w:rFonts w:eastAsia="Times New Roman" w:cs="Times New Roman"/>
+          <w:color w:val="393A34"/>
+          <w:sz w:val="21"/>
+          <w:szCs w:val="21"/>
+        </w:rPr>
+        <w:t>(</w:t>
+      </w:r>
+      <w:r>
+        <w:rPr>
+          <w:rFonts w:eastAsia="Times New Roman" w:cs="Times New Roman"/>
+          <w:color w:val="C21325"/>
+          <w:sz w:val="21"/>
+          <w:szCs w:val="21"/>
+        </w:rPr>
+        <w:t>'two plus two is four'</w:t>
+      </w:r>
+      <w:r>
+        <w:rPr>
+          <w:rFonts w:eastAsia="Times New Roman" w:cs="Times New Roman"/>
+          <w:color w:val="393A34"/>
+          <w:sz w:val="21"/>
+          <w:szCs w:val="21"/>
+        </w:rPr>
+        <w:t xml:space="preserve">, () </w:t>
+      </w:r>
+      <w:r>
+        <w:rPr>
+          <w:rFonts w:eastAsia="Times New Roman" w:cs="Times New Roman"/>
+          <w:color w:val="888888"/>
+          <w:sz w:val="21"/>
+          <w:szCs w:val="21"/>
+        </w:rPr>
+        <w:t>=&gt;</w:t>
+      </w:r>
+      <w:r>
+        <w:rPr>
+          <w:rFonts w:eastAsia="Times New Roman" w:cs="Times New Roman"/>
+          <w:color w:val="393A34"/>
+          <w:sz w:val="21"/>
+          <w:szCs w:val="21"/>
+        </w:rPr>
+        <w:t xml:space="preserve"> {</w:t>
+      </w:r>
+      <w:r>
+        <w:br/>
+      </w:r>
+      <w:r>
+        <w:rPr>
+          <w:rFonts w:eastAsia="Times New Roman" w:cs="Times New Roman"/>
+          <w:color w:val="393A34"/>
+          <w:sz w:val="21"/>
+          <w:szCs w:val="21"/>
+        </w:rPr>
+        <w:t xml:space="preserve"> </w:t>
+      </w:r>
+      <w:r>
+        <w:tab/>
+      </w:r>
+      <w:r>
+        <w:tab/>
+      </w:r>
+      <w:r>
+        <w:tab/>
+      </w:r>
+      <w:r>
+        <w:rPr>
+          <w:rFonts w:eastAsia="Times New Roman" w:cs="Times New Roman"/>
+          <w:color w:val="6B2E85"/>
+          <w:sz w:val="21"/>
+          <w:szCs w:val="21"/>
+        </w:rPr>
+        <w:t>expect</w:t>
+      </w:r>
+      <w:r>
+        <w:rPr>
+          <w:rFonts w:eastAsia="Times New Roman" w:cs="Times New Roman"/>
+          <w:color w:val="393A34"/>
+          <w:sz w:val="21"/>
+          <w:szCs w:val="21"/>
+        </w:rPr>
+        <w:t>(</w:t>
+      </w:r>
+      <w:r>
+        <w:rPr>
+          <w:rFonts w:eastAsia="Times New Roman" w:cs="Times New Roman"/>
+          <w:color w:val="1373C2"/>
+          <w:sz w:val="21"/>
+          <w:szCs w:val="21"/>
+        </w:rPr>
+        <w:t>2</w:t>
+      </w:r>
+      <w:r>
+        <w:rPr>
+          <w:rFonts w:eastAsia="Times New Roman" w:cs="Times New Roman"/>
+          <w:color w:val="393A34"/>
+          <w:sz w:val="21"/>
+          <w:szCs w:val="21"/>
+        </w:rPr>
+        <w:t xml:space="preserve"> </w:t>
+      </w:r>
+      <w:r>
+        <w:rPr>
+          <w:rFonts w:eastAsia="Times New Roman" w:cs="Times New Roman"/>
+          <w:color w:val="888888"/>
+          <w:sz w:val="21"/>
+          <w:szCs w:val="21"/>
+        </w:rPr>
+        <w:t>+</w:t>
+      </w:r>
+      <w:r>
+        <w:rPr>
+          <w:rFonts w:eastAsia="Times New Roman" w:cs="Times New Roman"/>
+          <w:color w:val="393A34"/>
+          <w:sz w:val="21"/>
+          <w:szCs w:val="21"/>
+        </w:rPr>
+        <w:t xml:space="preserve"> </w:t>
+      </w:r>
+      <w:r>
+        <w:rPr>
+          <w:rFonts w:eastAsia="Times New Roman" w:cs="Times New Roman"/>
+          <w:color w:val="1373C2"/>
+          <w:sz w:val="21"/>
+          <w:szCs w:val="21"/>
+        </w:rPr>
+        <w:t>2</w:t>
+      </w:r>
+      <w:r>
+        <w:rPr>
+          <w:rFonts w:eastAsia="Times New Roman" w:cs="Times New Roman"/>
+          <w:color w:val="393A34"/>
+          <w:sz w:val="21"/>
+          <w:szCs w:val="21"/>
+        </w:rPr>
+        <w:t>).</w:t>
+      </w:r>
+      <w:r>
+        <w:rPr>
+          <w:rFonts w:eastAsia="Times New Roman" w:cs="Times New Roman"/>
+          <w:color w:val="6B2E85"/>
+          <w:sz w:val="21"/>
+          <w:szCs w:val="21"/>
+        </w:rPr>
+        <w:t>toBe</w:t>
+      </w:r>
+      <w:r>
+        <w:rPr>
+          <w:rFonts w:eastAsia="Times New Roman" w:cs="Times New Roman"/>
+          <w:color w:val="393A34"/>
+          <w:sz w:val="21"/>
+          <w:szCs w:val="21"/>
+        </w:rPr>
+        <w:t>(</w:t>
+      </w:r>
+      <w:r>
+        <w:rPr>
+          <w:rFonts w:eastAsia="Times New Roman" w:cs="Times New Roman"/>
+          <w:color w:val="1373C2"/>
+          <w:sz w:val="21"/>
+          <w:szCs w:val="21"/>
+        </w:rPr>
+        <w:t>4</w:t>
+      </w:r>
+      <w:r>
+        <w:rPr>
+          <w:rFonts w:eastAsia="Times New Roman" w:cs="Times New Roman"/>
+          <w:color w:val="393A34"/>
+          <w:sz w:val="21"/>
+          <w:szCs w:val="21"/>
+        </w:rPr>
+        <w:t>);</w:t>
+      </w:r>
+      <w:r>
+        <w:br/>
+      </w:r>
+      <w:r>
+        <w:tab/>
+      </w:r>
+      <w:r>
+        <w:rPr>
+          <w:rFonts w:eastAsia="Times New Roman" w:cs="Times New Roman"/>
+          <w:color w:val="393A34"/>
+          <w:sz w:val="21"/>
+          <w:szCs w:val="21"/>
+        </w:rPr>
+        <w:t xml:space="preserve">         });</w:t>
+      </w:r>
+      <w:r>
+        <w:t xml:space="preserve">  </w:t>
+      </w:r>
+    </w:p>
+    <w:p>
+      <w:pPr>
+        <w:rPr>
+          <w:lang w:val="es-CR"/>
+        </w:rPr>
+      </w:pPr>
+      <w:r>
+        <w:rPr>
+          <w:lang w:val="es-CR"/>
+        </w:rPr>
+        <w:t xml:space="preserve">En caso que se desee verificar si dos objetos son iguales se debe utilizar el método </w:t>
+      </w:r>
+      <w:r>
+        <w:rPr>
+          <w:i/>
+          <w:iCs/>
+          <w:lang w:val="es-CR"/>
+        </w:rPr>
+        <w:t xml:space="preserve">toEqual. </w:t>
+      </w:r>
+    </w:p>
+    <w:p>
+      <w:pPr>
+        <w:rPr>
+          <w:i/>
+          <w:iCs/>
+          <w:lang w:val="es-CR"/>
+        </w:rPr>
+      </w:pPr>
+    </w:p>
+    <w:p>
+      <w:pPr>
+        <w:rPr>
+          <w:i/>
+          <w:iCs/>
+          <w:lang w:val="es-CR"/>
+        </w:rPr>
+      </w:pPr>
+    </w:p>
+    <w:p>
+      <w:pPr>
+        <w:spacing w:line="259" w:lineRule="auto"/>
+        <w:jc w:val="left"/>
+        <w:rPr>
+          <w:rFonts w:eastAsiaTheme="majorEastAsia" w:cstheme="majorBidi"/>
+          <w:color w:val="2F5496" w:themeColor="accent1" w:themeShade="BF"/>
+          <w:sz w:val="32"/>
+          <w:szCs w:val="32"/>
+          <w:lang w:val="es-CR"/>
+        </w:rPr>
+      </w:pPr>
+      <w:r>
+        <w:rPr>
+          <w:lang w:val="es-CR"/>
+        </w:rPr>
+        <w:br w:type="page"/>
+      </w:r>
+    </w:p>
+    <w:p>
+      <w:pPr>
+        <w:pStyle w:val="Heading1"/>
+        <w:rPr>
+          <w:lang w:val="es-CR"/>
+        </w:rPr>
+      </w:pPr>
+      <w:bookmarkStart w:id="7" w:name="_Toc97999335"/>
+      <w:r>
+        <w:rPr>
+          <w:lang w:val="es-CR"/>
+        </w:rPr>
+        <w:t xml:space="preserve">Ejemplo aplicado en </w:t>
+      </w:r>
+      <w:r>
+        <w:rPr>
+          <w:lang w:val="es-CR"/>
+        </w:rPr>
+        <w:t>Java</w:t>
+      </w:r>
+      <w:bookmarkEnd w:id="7"/>
+      <w:r>
+        <w:rPr>
+          <w:lang w:val="es-CR"/>
+        </w:rPr>
+        <w:t xml:space="preserve"> con JUnit</w:t>
+      </w:r>
+    </w:p>
+    <w:p>
+      <w:r>
+        <w:rPr>
+          <w:lang w:val="es-CR"/>
+        </w:rPr>
+        <w:t xml:space="preserve">Para este ejemplo se ha creado una aplicación sencilla </w:t>
+      </w:r>
+      <w:r>
+        <w:rPr>
+          <w:lang w:val="es-CR"/>
+        </w:rPr>
+        <w:t xml:space="preserve">que contiene una clase llamada </w:t>
+      </w:r>
+      <w:r>
+        <w:rPr>
+          <w:i/>
+          <w:iCs/>
+          <w:lang w:val="es-CR"/>
+        </w:rPr>
+        <w:t>BestMovieOscar</w:t>
+      </w:r>
+      <w:r>
+        <w:rPr>
+          <w:lang w:val="es-CR"/>
+        </w:rPr>
+        <w:t xml:space="preserve">. Su constructor recibe </w:t>
+      </w:r>
+      <w:r>
+        <w:rPr>
+          <w:lang w:val="es-CR"/>
+        </w:rPr>
+        <w:t>número</w:t>
+      </w:r>
+      <w:r>
+        <w:rPr>
+          <w:lang w:val="es-CR"/>
+        </w:rPr>
+        <w:t xml:space="preserve"> entero de 2010 a 2020 que representa el </w:t>
+      </w:r>
+      <w:r>
+        <w:rPr>
+          <w:lang w:val="es-CR"/>
+        </w:rPr>
+        <w:t>año</w:t>
+      </w:r>
+      <w:r>
+        <w:rPr>
+          <w:lang w:val="es-CR"/>
+        </w:rPr>
+        <w:t xml:space="preserve">, y </w:t>
+      </w:r>
+      <w:r>
+        <w:rPr>
+          <w:lang w:val="es-CR"/>
+        </w:rPr>
+        <w:t>a partir</w:t>
+      </w:r>
+      <w:r>
+        <w:rPr>
+          <w:lang w:val="es-CR"/>
+        </w:rPr>
+        <w:t xml:space="preserve"> </w:t>
+      </w:r>
+      <w:r>
+        <w:rPr>
+          <w:lang w:val="es-CR"/>
+        </w:rPr>
+        <w:t>del mismo</w:t>
+      </w:r>
+      <w:r>
+        <w:rPr>
+          <w:lang w:val="es-CR"/>
+        </w:rPr>
+        <w:t xml:space="preserve"> </w:t>
+      </w:r>
+      <w:r>
+        <w:rPr>
+          <w:lang w:val="es-CR"/>
+        </w:rPr>
+        <w:t>asigna un valor a</w:t>
+      </w:r>
+      <w:r>
+        <w:rPr>
+          <w:lang w:val="es-CR"/>
+        </w:rPr>
+        <w:t xml:space="preserve"> sus </w:t>
+      </w:r>
+      <w:r>
+        <w:rPr>
+          <w:lang w:val="es-CR"/>
+        </w:rPr>
+        <w:t xml:space="preserve">atributos </w:t>
+      </w:r>
+      <w:r>
+        <w:rPr>
+          <w:i/>
+          <w:iCs/>
+          <w:lang w:val="es-CR"/>
+        </w:rPr>
+        <w:t>year</w:t>
+      </w:r>
+      <w:r>
+        <w:rPr>
+          <w:lang w:val="es-CR"/>
+        </w:rPr>
+        <w:t xml:space="preserve">, </w:t>
+      </w:r>
+      <w:r>
+        <w:rPr>
+          <w:i/>
+          <w:iCs/>
+          <w:lang w:val="es-CR"/>
+        </w:rPr>
+        <w:t>name</w:t>
+      </w:r>
+      <w:r>
+        <w:rPr>
+          <w:lang w:val="es-CR"/>
+        </w:rPr>
+        <w:t xml:space="preserve">, </w:t>
+      </w:r>
+      <w:r>
+        <w:rPr>
+          <w:i/>
+          <w:iCs/>
+          <w:lang w:val="es-CR"/>
+        </w:rPr>
+        <w:t>director</w:t>
+      </w:r>
+      <w:r>
+        <w:rPr>
+          <w:lang w:val="es-CR"/>
+        </w:rPr>
+        <w:t xml:space="preserve">, </w:t>
+      </w:r>
+      <w:r>
+        <w:rPr>
+          <w:i/>
+          <w:iCs/>
+          <w:lang w:val="es-CR"/>
+        </w:rPr>
+        <w:t>genre</w:t>
+      </w:r>
+      <w:r>
+        <w:rPr>
+          <w:lang w:val="es-CR"/>
+        </w:rPr>
+        <w:t xml:space="preserve">. </w:t>
+      </w:r>
+      <w:r>
+        <w:rPr>
+          <w:lang w:val="es-CR"/>
+        </w:rPr>
+        <w:t>El constructor de la clase se ve así</w:t>
+      </w:r>
+      <w:r>
+        <w:t>:</w:t>
+      </w:r>
+    </w:p>
+    <w:bookmarkStart w:id="8" w:name="_MON_1708605475"/>
+    <w:bookmarkEnd w:id="8"/>
+    <w:p>
+      <w:pPr>
+        <w:rPr>
+          <w:lang w:val="es-CR"/>
+        </w:rPr>
+      </w:pPr>
+      <w:r>
+        <w:rPr>
+          <w:lang w:val="es-CR"/>
+        </w:rPr>
+        <w:object w:dxaOrig="9360" w:dyaOrig="4440" w14:anchorId="440536C8">
+          <v:shape id="_x0000_i1027" type="#_x0000_t75" style="width:468pt;height:222pt" o:ole="">
+            <v:imagedata r:id="rId11" o:title=""/>
+          </v:shape>
+          <o:OLEObject Type="Embed" ProgID="Word.OpenDocumentText.12" ShapeID="_x0000_i1027" DrawAspect="Content" ObjectID="_1708605009" r:id="rId12"/>
+        </w:object>
+      </w:r>
+    </w:p>
+    <w:p>
+      <w:pPr>
+        <w:rPr>
+          <w:lang w:val="es-CR"/>
+        </w:rPr>
+      </w:pPr>
+      <w:r>
+        <w:rPr>
+          <w:lang w:val="es-CR"/>
+        </w:rPr>
+        <w:t xml:space="preserve">Los métodos </w:t>
+      </w:r>
+      <w:r>
+        <w:rPr>
+          <w:i/>
+          <w:iCs/>
+          <w:lang w:val="es-CR"/>
+        </w:rPr>
+        <w:t>setName</w:t>
+      </w:r>
+      <w:r>
+        <w:rPr>
+          <w:lang w:val="es-CR"/>
+        </w:rPr>
+        <w:t xml:space="preserve">, </w:t>
+      </w:r>
+      <w:r>
+        <w:rPr>
+          <w:i/>
+          <w:iCs/>
+          <w:lang w:val="es-CR"/>
+        </w:rPr>
+        <w:t>setDirector</w:t>
+      </w:r>
+      <w:r>
+        <w:rPr>
+          <w:lang w:val="es-CR"/>
+        </w:rPr>
+        <w:t xml:space="preserve"> y </w:t>
+      </w:r>
+      <w:r>
+        <w:rPr>
+          <w:i/>
+          <w:iCs/>
+          <w:lang w:val="es-CR"/>
+        </w:rPr>
+        <w:t>setG</w:t>
+      </w:r>
+      <w:r>
+        <w:rPr>
+          <w:i/>
+          <w:iCs/>
+          <w:lang w:val="es-CR"/>
+        </w:rPr>
+        <w:t>enre</w:t>
+      </w:r>
+      <w:r>
+        <w:rPr>
+          <w:lang w:val="es-CR"/>
+        </w:rPr>
+        <w:t xml:space="preserve">, </w:t>
+      </w:r>
+      <w:r>
+        <w:rPr>
+          <w:lang w:val="es-CR"/>
+        </w:rPr>
+        <w:t xml:space="preserve">son una serie de </w:t>
+      </w:r>
+      <w:r>
+        <w:rPr>
+          <w:lang w:val="es-CR"/>
+        </w:rPr>
+        <w:t>cláusulas</w:t>
+      </w:r>
+      <w:r>
+        <w:rPr>
+          <w:lang w:val="es-CR"/>
+        </w:rPr>
+        <w:t xml:space="preserve"> if que dependiendo del año asignan el string indicado, por ejemplo</w:t>
+      </w:r>
+      <w:r>
+        <w:rPr>
+          <w:lang w:val="es-CR"/>
+        </w:rPr>
+        <w:t>:</w:t>
+      </w:r>
+      <w:r>
+        <w:rPr>
+          <w:lang w:val="es-CR"/>
+        </w:rPr>
+        <w:t xml:space="preserve"> </w:t>
+      </w:r>
+    </w:p>
+    <w:bookmarkStart w:id="9" w:name="_MON_1708605906"/>
+    <w:bookmarkEnd w:id="9"/>
+    <w:p>
+      <w:pPr>
+        <w:rPr>
+          <w:lang w:val="es-CR"/>
+        </w:rPr>
+      </w:pPr>
+      <w:r>
+        <w:rPr>
+          <w:lang w:val="es-CR"/>
+        </w:rPr>
+        <w:object w:dxaOrig="9360" w:dyaOrig="3135" w14:anchorId="79692FFD">
+          <v:shape id="_x0000_i1028" type="#_x0000_t75" style="width:468pt;height:156.75pt" o:ole="">
+            <v:imagedata r:id="rId13" o:title=""/>
+          </v:shape>
+          <o:OLEObject Type="Embed" ProgID="Word.OpenDocumentText.12" ShapeID="_x0000_i1028" DrawAspect="Content" ObjectID="_1708605010" r:id="rId14"/>
+        </w:object>
+      </w:r>
+    </w:p>
+    <w:p>
+      <w:pPr>
+        <w:rPr>
+          <w:lang w:val="es-CR"/>
+        </w:rPr>
+      </w:pPr>
+      <w:r>
+        <w:rPr>
+          <w:lang w:val="es-CR"/>
+        </w:rPr>
+        <w:t xml:space="preserve">Adicionalmente existe un método que retorna un array con todos estos datos: </w:t>
+      </w:r>
+    </w:p>
+    <w:bookmarkStart w:id="10" w:name="_MON_1708606891"/>
+    <w:bookmarkEnd w:id="10"/>
+    <w:p>
+      <w:pPr>
+        <w:rPr>
+          <w:lang w:val="es-CR"/>
+        </w:rPr>
+      </w:pPr>
+      <w:r>
+        <w:rPr>
+          <w:lang w:val="es-CR"/>
+        </w:rPr>
+        <w:object w:dxaOrig="9360" w:dyaOrig="3581" w14:anchorId="6B7AF9FF">
+          <v:shape id="_x0000_i1029" type="#_x0000_t75" style="width:468pt;height:179.25pt" o:ole="">
+            <v:imagedata r:id="rId15" o:title=""/>
+          </v:shape>
+          <o:OLEObject Type="Embed" ProgID="Word.OpenDocumentText.12" ShapeID="_x0000_i1029" DrawAspect="Content" ObjectID="_1708605011" r:id="rId16"/>
+        </w:object>
+      </w:r>
+    </w:p>
+    <w:p>
+      <w:pPr>
+        <w:rPr>
+          <w:i/>
+          <w:iCs/>
+          <w:lang w:val="es-CR"/>
+        </w:rPr>
+      </w:pPr>
+      <w:r>
+        <w:rPr>
+          <w:lang w:val="es-CR"/>
+        </w:rPr>
+        <w:t xml:space="preserve">Conociendo la naturaleza de la clase, podemos </w:t>
+      </w:r>
+      <w:r>
+        <w:rPr>
+          <w:lang w:val="es-CR"/>
+        </w:rPr>
+        <w:t xml:space="preserve">analizar algunos posibles casos de pruebas implementados en JUnit, todos escritos en una clase aparte a la cual se le denominó </w:t>
+      </w:r>
+      <w:r>
+        <w:rPr>
+          <w:i/>
+          <w:iCs/>
+          <w:lang w:val="es-CR"/>
+        </w:rPr>
+        <w:t>BestMovieOscarTest</w:t>
+      </w:r>
+      <w:r>
+        <w:rPr>
+          <w:i/>
+          <w:iCs/>
+          <w:lang w:val="es-CR"/>
+        </w:rPr>
+        <w:t>.</w:t>
+      </w:r>
+    </w:p>
+    <w:p>
+      <w:pPr>
+        <w:rPr>
+          <w:lang w:val="es-CR"/>
+        </w:rPr>
+      </w:pPr>
+      <w:r>
+        <w:rPr>
+          <w:lang w:val="es-CR"/>
+        </w:rPr>
+        <w:t>El primer test que se realiza es para el año 2010, tal que</w:t>
+      </w:r>
+      <w:r>
+        <w:rPr>
+          <w:lang w:val="es-CR"/>
+        </w:rPr>
+        <w:t>:</w:t>
+      </w:r>
+      <w:r>
+        <w:rPr>
+          <w:lang w:val="es-CR"/>
+        </w:rPr>
+        <w:t xml:space="preserve"> </w:t>
+      </w:r>
+    </w:p>
+    <w:bookmarkStart w:id="11" w:name="_MON_1708607163"/>
+    <w:bookmarkEnd w:id="11"/>
+    <w:p>
+      <w:pPr>
+        <w:rPr>
+          <w:lang w:val="es-CR"/>
+        </w:rPr>
+      </w:pPr>
+      <w:r>
+        <w:rPr>
+          <w:lang w:val="es-CR"/>
+        </w:rPr>
+        <w:object w:dxaOrig="9360" w:dyaOrig="3585" w14:anchorId="29A5ACA4">
+          <v:shape id="_x0000_i1030" type="#_x0000_t75" style="width:468pt;height:179.25pt" o:ole="">
+            <v:imagedata r:id="rId17" o:title=""/>
+          </v:shape>
+          <o:OLEObject Type="Embed" ProgID="Word.OpenDocumentText.12" ShapeID="_x0000_i1030" DrawAspect="Content" ObjectID="_1708605012" r:id="rId18"/>
+        </w:object>
+      </w:r>
+    </w:p>
+    <w:p>
+      <w:pPr>
+        <w:rPr>
+          <w:lang w:val="es-CR"/>
+        </w:rPr>
+      </w:pPr>
+      <w:r>
+        <w:rPr>
+          <w:lang w:val="es-CR"/>
+        </w:rPr>
+        <w:t xml:space="preserve">Aquí se esta </w:t>
+      </w:r>
+      <w:r>
+        <w:rPr>
+          <w:lang w:val="es-CR"/>
+        </w:rPr>
+        <w:t>asegurando que al crear la instancia de la clase los atributos sean los correctos</w:t>
+      </w:r>
+      <w:r>
+        <w:rPr>
+          <w:lang w:val="es-CR"/>
+        </w:rPr>
+        <w:t xml:space="preserve"> mediante assertEquals</w:t>
+      </w:r>
+      <w:r>
+        <w:rPr>
+          <w:lang w:val="es-CR"/>
+        </w:rPr>
+        <w:t xml:space="preserve">, además de probar indirectamente que los métodos </w:t>
+      </w:r>
+      <w:r>
+        <w:rPr>
+          <w:i/>
+          <w:iCs/>
+          <w:lang w:val="es-CR"/>
+        </w:rPr>
+        <w:t>get</w:t>
+      </w:r>
+      <w:r>
+        <w:rPr>
+          <w:lang w:val="es-CR"/>
+        </w:rPr>
+        <w:t xml:space="preserve"> sean efectivos. </w:t>
+      </w:r>
+      <w:r>
+        <w:rPr>
+          <w:lang w:val="es-CR"/>
+        </w:rPr>
+        <w:t>(Nota</w:t>
+      </w:r>
+      <w:r>
+        <w:rPr>
+          <w:lang w:val="es-CR"/>
+        </w:rPr>
+        <w:t xml:space="preserve">: </w:t>
+      </w:r>
+      <w:r>
+        <w:rPr>
+          <w:lang w:val="es-CR"/>
+        </w:rPr>
+        <w:t xml:space="preserve">Aquí podemos </w:t>
+      </w:r>
+      <w:r>
+        <w:rPr>
+          <w:lang w:val="es-CR"/>
+        </w:rPr>
+        <w:t>vislumbrar</w:t>
+      </w:r>
+      <w:r>
+        <w:rPr>
+          <w:lang w:val="es-CR"/>
+        </w:rPr>
+        <w:t xml:space="preserve"> una de las limitaciones de las pruebas unitarias, </w:t>
+      </w:r>
+      <w:r>
+        <w:rPr>
+          <w:lang w:val="es-CR"/>
+        </w:rPr>
+        <w:t xml:space="preserve">si se deseará probar cada </w:t>
+      </w:r>
+      <w:r>
+        <w:rPr>
+          <w:lang w:val="es-CR"/>
+        </w:rPr>
+        <w:t xml:space="preserve">posible resultado habría que hacer un test igual al anterior para cada </w:t>
+      </w:r>
+      <w:r>
+        <w:rPr>
+          <w:lang w:val="es-CR"/>
+        </w:rPr>
+        <w:t>año disponible, lo cual consume tiempo).</w:t>
+      </w:r>
+    </w:p>
+    <w:p>
+      <w:pPr>
+        <w:rPr>
+          <w:lang w:val="es-CR"/>
+        </w:rPr>
+      </w:pPr>
+      <w:r>
+        <w:rPr>
+          <w:lang w:val="es-CR"/>
+        </w:rPr>
+        <w:t xml:space="preserve">Si </w:t>
+      </w:r>
+      <w:r>
+        <w:rPr>
+          <w:lang w:val="es-CR"/>
+        </w:rPr>
+        <w:t>la prueba</w:t>
+      </w:r>
+      <w:r>
+        <w:rPr>
+          <w:lang w:val="es-CR"/>
+        </w:rPr>
+        <w:t xml:space="preserve"> es </w:t>
+      </w:r>
+      <w:r>
+        <w:rPr>
+          <w:lang w:val="es-CR"/>
+        </w:rPr>
+        <w:t>exitosa</w:t>
+      </w:r>
+      <w:r>
+        <w:rPr>
+          <w:lang w:val="es-CR"/>
+        </w:rPr>
+        <w:t xml:space="preserve"> se mostrará un checkmark (en VSCode) al lado de la línea del método de pruebas. </w:t>
+      </w:r>
+      <w:r>
+        <w:rPr>
+          <w:lang w:val="es-CR"/>
+        </w:rPr>
+        <w:t xml:space="preserve"> </w:t>
+      </w:r>
+    </w:p>
+    <w:p>
+      <w:pPr>
+        <w:jc w:val="center"/>
+        <w:rPr>
+          <w:lang w:val="es-CR"/>
+        </w:rPr>
+      </w:pPr>
+      <w:r>
+        <w:rPr>
+          <w:lang w:val="es-CR"/>
+        </w:rPr>
+        <w:drawing>
+          <wp:inline distT="0" distB="0" distL="0" distR="0" wp14:anchorId="709982AC" wp14:editId="31FBFB2A">
+            <wp:extent cx="3041806" cy="1847945"/>
+            <wp:effectExtent l="0" t="0" r="6350" b="0"/>
+            <wp:docPr id="2" name="Picture 2" descr="Text&#10;&#10;Description automatically generated"/>
+            <wp:cNvGraphicFramePr>
+              <a:graphicFrameLocks xmlns:a="http://schemas.openxmlformats.org/drawingml/2006/main" noChangeAspect="1"/>
+            </wp:cNvGraphicFramePr>
+            <a:graphic xmlns:a="http://schemas.openxmlformats.org/drawingml/2006/main">
+              <a:graphicData uri="http://schemas.openxmlformats.org/drawingml/2006/picture">
+                <pic:pic xmlns:pic="http://schemas.openxmlformats.org/drawingml/2006/picture">
+                  <pic:nvPicPr>
+                    <pic:cNvPr id="2" name="Picture 2" descr="Text&#10;&#10;Description automatically generated"/>
+                    <pic:cNvPicPr/>
+                  </pic:nvPicPr>
+                  <pic:blipFill>
+                    <a:blip r:embed="rId19"/>
+                    <a:stretch>
+                      <a:fillRect/>
+                    </a:stretch>
+                  </pic:blipFill>
+                  <pic:spPr>
+                    <a:xfrm>
+                      <a:off x="0" y="0"/>
+                      <a:ext cx="3041806" cy="1847945"/>
+                    </a:xfrm>
+                    <a:prstGeom prst="rect">
+                      <a:avLst/>
+                    </a:prstGeom>
+                  </pic:spPr>
+                </pic:pic>
+              </a:graphicData>
+            </a:graphic>
+          </wp:inline>
+        </w:drawing>
+      </w:r>
+    </w:p>
+    <w:p>
+      <w:pPr>
+        <w:rPr>
+          <w:lang w:val="es-CR"/>
+        </w:rPr>
+      </w:pPr>
+      <w:r>
+        <w:rPr>
+          <w:lang w:val="es-CR"/>
+        </w:rPr>
+        <w:t>Otra prueba que se puede realizar y que tiene un comportamiento un tanto diferrent es</w:t>
+      </w:r>
+      <w:r>
+        <w:rPr>
+          <w:lang w:val="es-CR"/>
+        </w:rPr>
+        <w:t xml:space="preserve"> aquella que utiliza el </w:t>
+      </w:r>
+      <w:r>
+        <w:rPr>
+          <w:i/>
+          <w:iCs/>
+          <w:lang w:val="es-CR"/>
+        </w:rPr>
+        <w:t xml:space="preserve">assertThrows </w:t>
+      </w:r>
+      <w:r>
+        <w:rPr>
+          <w:lang w:val="es-CR"/>
+        </w:rPr>
+        <w:t xml:space="preserve">pues para el correcto funcionamiento se ha de utilizar como segundo arguemnto una función lamba de contenga el código que dispara el </w:t>
+      </w:r>
+      <w:r>
+        <w:rPr>
+          <w:lang w:val="es-CR"/>
+        </w:rPr>
+        <w:t xml:space="preserve">arguemto. Para ello se escribe una prueba unitaria para los casos extremos de los años 2009 y </w:t>
+      </w:r>
+      <w:r>
+        <w:rPr>
+          <w:lang w:val="es-CR"/>
+        </w:rPr>
+        <w:t>2021.</w:t>
+      </w:r>
+    </w:p>
+    <w:bookmarkStart w:id="12" w:name="_MON_1708607955"/>
+    <w:bookmarkEnd w:id="12"/>
+    <w:p>
+      <w:pPr>
+        <w:rPr>
+          <w:lang w:val="es-CR"/>
+        </w:rPr>
+      </w:pPr>
+      <w:r>
+        <w:rPr>
+          <w:lang w:val="es-CR"/>
+        </w:rPr>
+        <w:object w:dxaOrig="9360" w:dyaOrig="4725" w14:anchorId="7E33191F">
+          <v:shape id="_x0000_i1031" type="#_x0000_t75" style="width:468pt;height:236.25pt" o:ole="">
+            <v:imagedata r:id="rId20" o:title=""/>
+          </v:shape>
+          <o:OLEObject Type="Embed" ProgID="Word.OpenDocumentText.12" ShapeID="_x0000_i1031" DrawAspect="Content" ObjectID="_1708605013" r:id="rId21"/>
+        </w:object>
+      </w:r>
+    </w:p>
+    <w:p>
+      <w:pPr>
+        <w:rPr>
+          <w:lang w:val="es-CR"/>
+        </w:rPr>
+      </w:pPr>
+      <w:r>
+        <w:rPr>
+          <w:lang w:val="es-CR"/>
+        </w:rPr>
+        <w:t xml:space="preserve">Si la ejecución del código dentro </w:t>
+      </w:r>
+      <w:r>
+        <w:rPr>
+          <w:lang w:val="es-CR"/>
+        </w:rPr>
+        <w:t xml:space="preserve">del segundo argumento en forma </w:t>
+      </w:r>
+      <w:r>
+        <w:rPr>
+          <w:lang w:val="es-CR"/>
+        </w:rPr>
+        <w:t>de</w:t>
+      </w:r>
+      <w:r>
+        <w:rPr>
+          <w:lang w:val="es-CR"/>
+        </w:rPr>
+        <w:t xml:space="preserve"> funcion</w:t>
+      </w:r>
+      <w:r>
+        <w:rPr>
+          <w:lang w:val="es-CR"/>
+        </w:rPr>
+        <w:t xml:space="preserve"> lamda no genera la clase </w:t>
+      </w:r>
+      <w:r>
+        <w:rPr>
+          <w:lang w:val="es-CR"/>
+        </w:rPr>
+        <w:t xml:space="preserve">de argumento en la primera entrada de la función la prueba falla, de lo contrario </w:t>
+      </w:r>
+      <w:r>
+        <w:rPr>
+          <w:lang w:val="es-CR"/>
+        </w:rPr>
+        <w:t xml:space="preserve">el check aparecerá. </w:t>
+      </w:r>
+    </w:p>
+    <w:p>
+      <w:pPr>
+        <w:rPr>
+          <w:lang w:val="es-CR"/>
+        </w:rPr>
+      </w:pPr>
+      <w:r>
+        <w:rPr>
+          <w:lang w:val="es-CR"/>
+        </w:rPr>
+        <w:t xml:space="preserve">El conjunto de pruebas puede </w:t>
+      </w:r>
+      <w:r>
+        <w:rPr>
+          <w:lang w:val="es-CR"/>
+        </w:rPr>
+        <w:t>verse al lado izquierdo en el editor de código, cada una con el nombre del método que se ha escogido</w:t>
+      </w:r>
+      <w:r>
+        <w:rPr>
+          <w:lang w:val="es-CR"/>
+        </w:rPr>
+        <w:t>:</w:t>
+      </w:r>
+      <w:r>
+        <w:rPr>
+          <w:lang w:val="es-CR"/>
+        </w:rPr>
+        <w:t xml:space="preserve"> </w:t>
+      </w:r>
+    </w:p>
+    <w:p>
+      <w:pPr>
+        <w:jc w:val="center"/>
+        <w:rPr>
+          <w:lang w:val="es-CR"/>
+        </w:rPr>
+      </w:pPr>
+      <w:r>
+        <w:rPr>
+          <w:lang w:val="es-CR"/>
+        </w:rPr>
+        <w:drawing>
+          <wp:inline distT="0" distB="0" distL="0" distR="0" wp14:anchorId="1171B6FA" wp14:editId="7901AF4A">
+            <wp:extent cx="2291615" cy="2305878"/>
+            <wp:effectExtent l="0" t="0" r="0" b="0"/>
+            <wp:docPr id="3" name="Picture 3" descr="Graphical user interface, text&#10;&#10;Description automatically generated"/>
+            <wp:cNvGraphicFramePr>
+              <a:graphicFrameLocks xmlns:a="http://schemas.openxmlformats.org/drawingml/2006/main" noChangeAspect="1"/>
+            </wp:cNvGraphicFramePr>
+            <a:graphic xmlns:a="http://schemas.openxmlformats.org/drawingml/2006/main">
+              <a:graphicData uri="http://schemas.openxmlformats.org/drawingml/2006/picture">
+                <pic:pic xmlns:pic="http://schemas.openxmlformats.org/drawingml/2006/picture">
+                  <pic:nvPicPr>
+                    <pic:cNvPr id="3" name="Picture 3" descr="Graphical user interface, text&#10;&#10;Description automatically generated"/>
+                    <pic:cNvPicPr/>
+                  </pic:nvPicPr>
+                  <pic:blipFill>
+                    <a:blip r:embed="rId22"/>
+                    <a:stretch>
+                      <a:fillRect/>
+                    </a:stretch>
+                  </pic:blipFill>
+                  <pic:spPr>
+                    <a:xfrm>
+                      <a:off x="0" y="0"/>
+                      <a:ext cx="2293737" cy="2308014"/>
+                    </a:xfrm>
+                    <a:prstGeom prst="rect">
+                      <a:avLst/>
+                    </a:prstGeom>
+                  </pic:spPr>
+                </pic:pic>
+              </a:graphicData>
+            </a:graphic>
+          </wp:inline>
+        </w:drawing>
+      </w:r>
+    </w:p>
+    <w:p>
+      <w:pPr>
+        <w:rPr>
+          <w:lang w:val="es-CR"/>
+        </w:rPr>
+      </w:pPr>
+      <w:r>
+        <w:rPr>
+          <w:lang w:val="es-CR"/>
+        </w:rPr>
+        <w:t xml:space="preserve">Esto permite verificar rápidamente </w:t>
+      </w:r>
+      <w:r>
+        <w:rPr>
+          <w:lang w:val="es-CR"/>
+        </w:rPr>
+        <w:t>el resultado de todas las pruebas.</w:t>
+      </w:r>
+    </w:p>
+    <w:p>
+      <w:pPr>
+        <w:rPr>
+          <w:lang w:val="es-CR"/>
+        </w:rPr>
+      </w:pPr>
+      <w:r>
+        <w:rPr>
+          <w:lang w:val="es-CR"/>
+        </w:rPr>
+        <w:t xml:space="preserve">Ahora, imaginemos que por error </w:t>
+      </w:r>
+      <w:r>
+        <w:rPr>
+          <w:lang w:val="es-CR"/>
+        </w:rPr>
+        <w:t>para el año 2010</w:t>
+      </w:r>
+      <w:r>
+        <w:rPr>
+          <w:lang w:val="es-CR"/>
+        </w:rPr>
+        <w:t xml:space="preserve"> el if dentro</w:t>
+      </w:r>
+      <w:r>
+        <w:rPr>
+          <w:lang w:val="es-CR"/>
+        </w:rPr>
+        <w:t xml:space="preserve"> del </w:t>
+      </w:r>
+      <w:r>
+        <w:rPr>
+          <w:i/>
+          <w:iCs/>
+          <w:lang w:val="es-CR"/>
+        </w:rPr>
+        <w:t>setName</w:t>
+      </w:r>
+      <w:r>
+        <w:rPr>
+          <w:lang w:val="es-CR"/>
+        </w:rPr>
+        <w:t xml:space="preserve"> </w:t>
+      </w:r>
+      <w:r>
+        <w:rPr>
+          <w:lang w:val="es-CR"/>
+        </w:rPr>
+        <w:t>es cambiado a 2011, de forma que el código tendría un error donde para ese año no se asiganria un dato a este atributo</w:t>
+      </w:r>
+      <w:r>
+        <w:rPr>
+          <w:lang w:val="es-CR"/>
+        </w:rPr>
+        <w:t xml:space="preserve">: </w:t>
+      </w:r>
+    </w:p>
+    <w:bookmarkStart w:id="13" w:name="_MON_1708608623"/>
+    <w:bookmarkEnd w:id="13"/>
+    <w:p>
+      <w:pPr>
+        <w:rPr>
+          <w:lang w:val="es-CR"/>
+        </w:rPr>
+      </w:pPr>
+      <w:r>
+        <w:rPr>
+          <w:lang w:val="es-CR"/>
+        </w:rPr>
+        <w:object w:dxaOrig="9360" w:dyaOrig="3585" w14:anchorId="69039C93">
+          <v:shape id="_x0000_i1032" type="#_x0000_t75" style="width:468pt;height:179.25pt" o:ole="">
+            <v:imagedata r:id="rId23" o:title=""/>
+          </v:shape>
+          <o:OLEObject Type="Embed" ProgID="Word.OpenDocumentText.12" ShapeID="_x0000_i1032" DrawAspect="Content" ObjectID="_1708605014" r:id="rId24"/>
+        </w:object>
+      </w:r>
+      <w:r>
+        <w:rPr>
+          <w:lang w:val="es-CR"/>
+        </w:rPr>
+        <w:t xml:space="preserve"> </w:t>
+      </w:r>
+      <w:r>
+        <w:rPr>
+          <w:lang w:val="es-CR"/>
+        </w:rPr>
+        <w:t xml:space="preserve"> </w:t>
+      </w:r>
+    </w:p>
+    <w:p>
+      <w:pPr>
+        <w:rPr>
+          <w:lang w:val="es-CR"/>
+        </w:rPr>
+      </w:pPr>
+      <w:r>
+        <w:rPr>
+          <w:lang w:val="es-CR"/>
+        </w:rPr>
+        <w:t>Ni el compilador, ni el IDE son capaces de determinar que existe un bug, pues el código es completamente funcional</w:t>
+      </w:r>
+      <w:r>
+        <w:rPr>
+          <w:lang w:val="es-CR"/>
+        </w:rPr>
+        <w:t xml:space="preserve">. Sin </w:t>
+      </w:r>
+      <w:r>
+        <w:rPr>
+          <w:lang w:val="es-CR"/>
+        </w:rPr>
+        <w:t>embargo,</w:t>
+      </w:r>
+      <w:r>
+        <w:rPr>
+          <w:lang w:val="es-CR"/>
+        </w:rPr>
+        <w:t xml:space="preserve"> al ejecutar el archivo de pruebas unitarias </w:t>
+      </w:r>
+      <w:r>
+        <w:rPr>
+          <w:lang w:val="es-CR"/>
+        </w:rPr>
+        <w:t>nos encontraremos con que no todas las pruebas son exitosas:</w:t>
+      </w:r>
+    </w:p>
+    <w:p>
+      <w:pPr>
+        <w:jc w:val="center"/>
+        <w:rPr>
+          <w:lang w:val="es-CR"/>
+        </w:rPr>
+      </w:pPr>
+      <w:r>
+        <w:rPr>
+          <w:lang w:val="es-CR"/>
+        </w:rPr>
+        <w:drawing>
+          <wp:inline distT="0" distB="0" distL="0" distR="0" wp14:anchorId="02474E67" wp14:editId="69622D84">
+            <wp:extent cx="2159111" cy="2387723"/>
+            <wp:effectExtent l="0" t="0" r="0" b="0"/>
+            <wp:docPr id="4" name="Picture 4" descr="A picture containing graphical user interface&#10;&#10;Description automatically generated"/>
+            <wp:cNvGraphicFramePr>
+              <a:graphicFrameLocks xmlns:a="http://schemas.openxmlformats.org/drawingml/2006/main" noChangeAspect="1"/>
+            </wp:cNvGraphicFramePr>
+            <a:graphic xmlns:a="http://schemas.openxmlformats.org/drawingml/2006/main">
+              <a:graphicData uri="http://schemas.openxmlformats.org/drawingml/2006/picture">
+                <pic:pic xmlns:pic="http://schemas.openxmlformats.org/drawingml/2006/picture">
+                  <pic:nvPicPr>
+                    <pic:cNvPr id="4" name="Picture 4" descr="A picture containing graphical user interface&#10;&#10;Description automatically generated"/>
+                    <pic:cNvPicPr/>
+                  </pic:nvPicPr>
+                  <pic:blipFill>
+                    <a:blip r:embed="rId25"/>
+                    <a:stretch>
+                      <a:fillRect/>
+                    </a:stretch>
+                  </pic:blipFill>
+                  <pic:spPr>
+                    <a:xfrm>
+                      <a:off x="0" y="0"/>
+                      <a:ext cx="2159111" cy="2387723"/>
+                    </a:xfrm>
+                    <a:prstGeom prst="rect">
+                      <a:avLst/>
+                    </a:prstGeom>
+                  </pic:spPr>
+                </pic:pic>
+              </a:graphicData>
+            </a:graphic>
+          </wp:inline>
+        </w:drawing>
+      </w:r>
+    </w:p>
+    <w:p>
+      <w:pPr>
+        <w:rPr>
+          <w:lang w:val="es-CR"/>
+        </w:rPr>
+      </w:pPr>
+      <w:r>
+        <w:rPr>
+          <w:lang w:val="es-CR"/>
+        </w:rPr>
+        <w:t xml:space="preserve">Y al acceder al error </w:t>
+      </w:r>
+      <w:r>
+        <w:rPr>
+          <w:lang w:val="es-CR"/>
+        </w:rPr>
+        <w:t xml:space="preserve">veremos un mensaje que nos describe </w:t>
+      </w:r>
+      <w:r>
+        <w:rPr>
+          <w:lang w:val="es-CR"/>
+        </w:rPr>
+        <w:t>exactamente</w:t>
+      </w:r>
+      <w:r>
+        <w:rPr>
+          <w:lang w:val="es-CR"/>
+        </w:rPr>
+        <w:t xml:space="preserve"> lo que se esperaba y lo que se </w:t>
+      </w:r>
+      <w:r>
+        <w:rPr>
+          <w:lang w:val="es-CR"/>
+        </w:rPr>
+        <w:t xml:space="preserve">recibió en realidad: </w:t>
+      </w:r>
+    </w:p>
+    <w:p>
+      <w:pPr>
+        <w:rPr>
+          <w:lang w:val="es-CR"/>
+        </w:rPr>
+      </w:pPr>
+      <w:r>
+        <w:rPr>
+          <w:lang w:val="es-CR"/>
+        </w:rPr>
+        <w:drawing>
+          <wp:inline distT="0" distB="0" distL="0" distR="0" wp14:anchorId="3D34CA7A" wp14:editId="63B77A77">
+            <wp:extent cx="5943600" cy="2428240"/>
+            <wp:effectExtent l="0" t="0" r="0" b="0"/>
+            <wp:docPr id="5" name="Picture 5" descr="A screenshot of a computer&#10;&#10;Description automatically generated with medium confidence"/>
+            <wp:cNvGraphicFramePr>
+              <a:graphicFrameLocks xmlns:a="http://schemas.openxmlformats.org/drawingml/2006/main" noChangeAspect="1"/>
+            </wp:cNvGraphicFramePr>
+            <a:graphic xmlns:a="http://schemas.openxmlformats.org/drawingml/2006/main">
+              <a:graphicData uri="http://schemas.openxmlformats.org/drawingml/2006/picture">
+                <pic:pic xmlns:pic="http://schemas.openxmlformats.org/drawingml/2006/picture">
+                  <pic:nvPicPr>
+                    <pic:cNvPr id="5" name="Picture 5" descr="A screenshot of a computer&#10;&#10;Description automatically generated with medium confidence"/>
+                    <pic:cNvPicPr/>
+                  </pic:nvPicPr>
+                  <pic:blipFill>
+                    <a:blip r:embed="rId26"/>
+                    <a:stretch>
+                      <a:fillRect/>
+                    </a:stretch>
+                  </pic:blipFill>
+                  <pic:spPr>
+                    <a:xfrm>
+                      <a:off x="0" y="0"/>
+                      <a:ext cx="5943600" cy="2428240"/>
+                    </a:xfrm>
+                    <a:prstGeom prst="rect">
+                      <a:avLst/>
+                    </a:prstGeom>
+                  </pic:spPr>
+                </pic:pic>
+              </a:graphicData>
+            </a:graphic>
+          </wp:inline>
+        </w:drawing>
+      </w:r>
+    </w:p>
+    <w:p>
+      <w:r>
+        <w:rPr>
+          <w:lang w:val="es-CR"/>
+        </w:rPr>
+        <w:t>Así la prueba unitaria a detectado efectivamente un problema</w:t>
+      </w:r>
+      <w:r>
+        <w:rPr>
+          <w:lang w:val="es-CR"/>
+        </w:rPr>
+        <w:t xml:space="preserve"> que debe ser solucionado. (Nota: </w:t>
+      </w:r>
+      <w:r>
+        <w:rPr>
+          <w:lang w:val="es-CR"/>
+        </w:rPr>
+        <w:t>Para esta implementación esto es un golpe de su</w:t>
+      </w:r>
+      <w:r>
+        <w:rPr>
+          <w:lang w:val="es-CR"/>
+        </w:rPr>
+        <w:t>erte, dejando más clara</w:t>
+      </w:r>
+      <w:r>
+        <w:rPr>
+          <w:lang w:val="es-CR"/>
+        </w:rPr>
+        <w:t xml:space="preserve"> la no infalibilidad de las pruebas unitarias, pues si dicho</w:t>
+      </w:r>
+      <w:r>
+        <w:rPr>
+          <w:lang w:val="es-CR"/>
+        </w:rPr>
+        <w:t xml:space="preserve"> e</w:t>
+      </w:r>
+      <w:r>
+        <w:rPr>
+          <w:lang w:val="es-CR"/>
+        </w:rPr>
+        <w:t xml:space="preserve">rror hubiera ocurrido para un año sin </w:t>
+      </w:r>
+      <w:r>
+        <w:rPr>
+          <w:lang w:val="es-CR"/>
+        </w:rPr>
+        <w:t>una prueba unitaria podría haber pasado desapercibido</w:t>
+      </w:r>
+      <w:r>
+        <w:rPr>
+          <w:lang w:val="es-CR"/>
+        </w:rPr>
+        <w:t>)</w:t>
+      </w:r>
+      <w:r>
+        <w:rPr>
+          <w:lang w:val="es-CR"/>
+        </w:rPr>
+        <w:t>.</w:t>
+      </w:r>
+    </w:p>
+    <w:p>
+      <w:pPr>
+        <w:rPr>
+          <w:lang w:val="es-CR"/>
+        </w:rPr>
+      </w:pPr>
+    </w:p>
+    <w:p>
+      <w:pPr>
+        <w:pStyle w:val="Heading1"/>
+        <w:rPr>
+          <w:lang w:val="es-CR"/>
+        </w:rPr>
+      </w:pPr>
+      <w:bookmarkStart w:id="14" w:name="_Toc97999336"/>
+      <w:r>
+        <w:rPr>
+          <w:lang w:val="es-CR"/>
+        </w:rPr>
+        <w:t>Ejemplo aplicado en ¿?</w:t>
+      </w:r>
+      <w:bookmarkEnd w:id="14"/>
+    </w:p>
+    <w:p>
+      <w:pPr>
+        <w:rPr>
+          <w:lang w:val="es-CR"/>
+        </w:rPr>
+      </w:pPr>
+    </w:p>
+    <w:p>
+      <w:pPr>
+        <w:pStyle w:val="Heading1"/>
+        <w:rPr>
+          <w:lang w:val="es-CR"/>
+        </w:rPr>
+      </w:pPr>
+      <w:bookmarkStart w:id="15" w:name="_Toc97999337"/>
+      <w:r>
+        <w:rPr>
+          <w:lang w:val="es-CR"/>
+        </w:rPr>
+        <w:t>Conclusiones</w:t>
+      </w:r>
+      <w:bookmarkEnd w:id="15"/>
+      <w:r>
+        <w:rPr>
+          <w:lang w:val="es-CR"/>
+        </w:rPr>
+        <w:t xml:space="preserve"> </w:t>
+      </w:r>
+    </w:p>
+    <w:p>
+      <w:pPr>
+        <w:pStyle w:val="ListParagraph"/>
+        <w:numPr>
+          <w:ilvl w:val="0"/>
+          <w:numId w:val="10"/>
+        </w:numPr>
+        <w:rPr>
+          <w:lang w:val="es-CR"/>
+        </w:rPr>
+      </w:pPr>
+      <w:r>
+        <w:rPr>
+          <w:lang w:val="es-CR"/>
+        </w:rPr>
+        <w:t>…</w:t>
+      </w:r>
+    </w:p>
+    <w:p>
+      <w:pPr>
+        <w:pStyle w:val="ListParagraph"/>
+        <w:numPr>
+          <w:ilvl w:val="0"/>
+          <w:numId w:val="10"/>
+        </w:numPr>
+        <w:rPr>
+          <w:lang w:val="es-CR"/>
+        </w:rPr>
+      </w:pPr>
+      <w:r>
+        <w:rPr>
+          <w:lang w:val="es-CR"/>
+        </w:rPr>
+        <w:t>…</w:t>
+      </w:r>
+    </w:p>
+    <w:p>
+      <w:pPr>
+        <w:pStyle w:val="ListParagraph"/>
+        <w:numPr>
+          <w:ilvl w:val="0"/>
+          <w:numId w:val="10"/>
+        </w:numPr>
+        <w:rPr>
+          <w:lang w:val="es-CR"/>
+        </w:rPr>
+      </w:pPr>
+      <w:r>
+        <w:rPr>
+          <w:lang w:val="es-CR"/>
+        </w:rPr>
+        <w:t>Las pruebas unitarias pueden mejorar la calidad del código.</w:t>
+      </w:r>
+    </w:p>
+    <w:p>
+      <w:pPr>
+        <w:pStyle w:val="ListParagraph"/>
+        <w:numPr>
+          <w:ilvl w:val="0"/>
+          <w:numId w:val="10"/>
+        </w:numPr>
+        <w:rPr>
+          <w:lang w:val="es-CR"/>
+        </w:rPr>
+      </w:pPr>
+      <w:r>
+        <w:rPr>
+          <w:lang w:val="es-CR"/>
+        </w:rPr>
+        <w:t>Las pruebas unitarias pueden ayudar a encontrar bugs de manera temprana.</w:t>
+      </w:r>
+    </w:p>
+    <w:p>
+      <w:pPr>
+        <w:pStyle w:val="ListParagraph"/>
+        <w:numPr>
+          <w:ilvl w:val="0"/>
+          <w:numId w:val="10"/>
+        </w:numPr>
+        <w:rPr>
+          <w:lang w:val="es-CR"/>
+        </w:rPr>
+      </w:pPr>
+      <w:r>
+        <w:rPr>
+          <w:lang w:val="es-CR"/>
+        </w:rPr>
+        <w:t>Las pru</w:t>
+      </w:r>
+      <w:r>
+        <w:rPr>
+          <w:lang w:val="es-CR"/>
+        </w:rPr>
+        <w:t>ebas unitarias facilitan los cambios en el código.</w:t>
+      </w:r>
+    </w:p>
+    <w:p>
+      <w:pPr>
+        <w:pStyle w:val="ListParagraph"/>
+        <w:numPr>
+          <w:ilvl w:val="0"/>
+          <w:numId w:val="10"/>
+        </w:numPr>
+        <w:rPr>
+          <w:lang w:val="es-CR"/>
+        </w:rPr>
+      </w:pPr>
+      <w:r>
+        <w:rPr>
+          <w:lang w:val="es-CR"/>
+        </w:rPr>
+        <w:t xml:space="preserve">Las pruebas unitarias son una fuente indirecta de documentación </w:t>
+      </w:r>
+    </w:p>
+    <w:p>
+      <w:pPr>
+        <w:pStyle w:val="ListParagraph"/>
+        <w:numPr>
+          <w:ilvl w:val="0"/>
+          <w:numId w:val="10"/>
+        </w:numPr>
+        <w:rPr>
+          <w:lang w:val="es-CR"/>
+        </w:rPr>
+      </w:pPr>
+      <w:r>
+        <w:rPr>
+          <w:lang w:val="es-CR"/>
+        </w:rPr>
+        <w:t xml:space="preserve">Las pruebas unitarias </w:t>
+      </w:r>
+      <w:r>
+        <w:rPr>
+          <w:lang w:val="es-CR"/>
+        </w:rPr>
+        <w:t>son capaces de aumentar la agilidad de un proyecto.</w:t>
+      </w:r>
+    </w:p>
+    <w:p>
+      <w:pPr>
+        <w:pStyle w:val="ListParagraph"/>
+        <w:numPr>
+          <w:ilvl w:val="0"/>
+          <w:numId w:val="10"/>
+        </w:numPr>
+        <w:rPr>
+          <w:lang w:val="es-CR"/>
+        </w:rPr>
+      </w:pPr>
+      <w:r>
+        <w:rPr>
+          <w:lang w:val="es-CR"/>
+        </w:rPr>
+        <w:t>Las pruebas unitarias tienen un costo significativo en recursos.</w:t>
+      </w:r>
+    </w:p>
+    <w:p>
+      <w:pPr>
+        <w:pStyle w:val="ListParagraph"/>
+        <w:numPr>
+          <w:ilvl w:val="0"/>
+          <w:numId w:val="10"/>
+        </w:numPr>
+        <w:rPr>
+          <w:lang w:val="es-CR"/>
+        </w:rPr>
+      </w:pPr>
+      <w:r>
+        <w:rPr>
+          <w:lang w:val="es-CR"/>
+        </w:rPr>
+        <w:t>Las pruebas unitarias no son fáciles de implementar en código de legado.</w:t>
+      </w:r>
+    </w:p>
+    <w:p>
+      <w:pPr>
+        <w:pStyle w:val="ListParagraph"/>
+        <w:numPr>
+          <w:ilvl w:val="0"/>
+          <w:numId w:val="10"/>
+        </w:numPr>
+        <w:rPr>
+          <w:lang w:val="es-CR"/>
+        </w:rPr>
+      </w:pPr>
+      <w:r>
+        <w:rPr>
+          <w:lang w:val="es-CR"/>
+        </w:rPr>
+        <w:t>Las pruebas unitarias son complicadas de generar para código de GUI.</w:t>
+      </w:r>
+    </w:p>
+    <w:p>
+      <w:pPr>
+        <w:pStyle w:val="ListParagraph"/>
+        <w:numPr>
+          <w:ilvl w:val="0"/>
+          <w:numId w:val="10"/>
+        </w:numPr>
+        <w:rPr>
+          <w:lang w:val="es-CR"/>
+        </w:rPr>
+      </w:pPr>
+      <w:r>
+        <w:rPr>
+          <w:lang w:val="es-CR"/>
+        </w:rPr>
+        <w:t>L</w:t>
+      </w:r>
+      <w:r>
+        <w:rPr>
+          <w:lang w:val="es-CR"/>
+        </w:rPr>
+        <w:t>a efectividad de</w:t>
+      </w:r>
+      <w:r>
+        <w:rPr>
+          <w:lang w:val="es-CR"/>
+        </w:rPr>
+        <w:t xml:space="preserve"> </w:t>
+      </w:r>
+      <w:r>
+        <w:rPr>
+          <w:lang w:val="es-CR"/>
+        </w:rPr>
+        <w:t xml:space="preserve">las pruebas unitarias depende en gran medida de la calidad y la cantidad de código </w:t>
+      </w:r>
+      <w:r>
+        <w:rPr>
+          <w:lang w:val="es-CR"/>
+        </w:rPr>
+        <w:t>que evalúa.</w:t>
+      </w:r>
+    </w:p>
+    <w:p>
+      <w:pPr>
+        <w:pStyle w:val="ListParagraph"/>
+        <w:numPr>
+          <w:ilvl w:val="0"/>
+          <w:numId w:val="10"/>
+        </w:numPr>
+        <w:rPr>
+          <w:lang w:val="es-CR"/>
+        </w:rPr>
+      </w:pPr>
+      <w:r>
+        <w:rPr>
+          <w:lang w:val="es-CR"/>
+        </w:rPr>
+        <w:t>La efectividad de</w:t>
+      </w:r>
+      <w:r>
+        <w:rPr>
+          <w:lang w:val="es-CR"/>
+        </w:rPr>
+        <w:t xml:space="preserve"> </w:t>
+      </w:r>
+      <w:r>
+        <w:rPr>
+          <w:lang w:val="es-CR"/>
+        </w:rPr>
+        <w:t>las pruebas unitarias depende en gran medida de la calidad y la cantidad de código con las que son programadas.</w:t>
+      </w:r>
+    </w:p>
+    <w:p>
+      <w:pPr>
+        <w:pStyle w:val="ListParagraph"/>
+        <w:numPr>
+          <w:ilvl w:val="0"/>
+          <w:numId w:val="10"/>
+        </w:numPr>
+        <w:rPr>
+          <w:lang w:val="es-CR"/>
+        </w:rPr>
+      </w:pPr>
+      <w:r>
+        <w:rPr>
+          <w:lang w:val="es-CR"/>
+        </w:rPr>
+        <w:t xml:space="preserve">JUnit es uno de los frameworks de pruebas unitarias </w:t>
+      </w:r>
+      <w:r>
+        <w:rPr>
+          <w:lang w:val="es-CR"/>
+        </w:rPr>
+        <w:t>más</w:t>
+      </w:r>
+      <w:r>
+        <w:rPr>
+          <w:lang w:val="es-CR"/>
+        </w:rPr>
+        <w:t xml:space="preserve"> utilizados para </w:t>
+      </w:r>
+      <w:r>
+        <w:rPr>
+          <w:lang w:val="es-CR"/>
+        </w:rPr>
+        <w:t>Java.</w:t>
+      </w:r>
+    </w:p>
+    <w:p>
+      <w:pPr>
+        <w:pStyle w:val="ListParagraph"/>
+        <w:numPr>
+          <w:ilvl w:val="0"/>
+          <w:numId w:val="10"/>
+        </w:numPr>
+        <w:rPr>
+          <w:lang w:val="es-CR"/>
+        </w:rPr>
+      </w:pPr>
+      <w:r>
+        <w:rPr>
+          <w:lang w:val="es-CR"/>
+        </w:rPr>
+        <w:t xml:space="preserve">JUnit es </w:t>
+      </w:r>
+      <w:r>
+        <w:rPr>
+          <w:lang w:val="es-CR"/>
+        </w:rPr>
+        <w:t>facil</w:t>
+      </w:r>
+      <w:r>
+        <w:rPr>
+          <w:lang w:val="es-CR"/>
+        </w:rPr>
+        <w:t xml:space="preserve"> de utilizar gracias su simpleza e integración con IDEs de </w:t>
+      </w:r>
+      <w:r>
+        <w:rPr>
+          <w:lang w:val="es-CR"/>
+        </w:rPr>
+        <w:t>uso común.</w:t>
+      </w:r>
+    </w:p>
+    <w:p>
+      <w:pPr>
+        <w:pStyle w:val="ListParagraph"/>
+        <w:numPr>
+          <w:ilvl w:val="0"/>
+          <w:numId w:val="10"/>
+        </w:numPr>
+        <w:rPr>
+          <w:lang w:val="es-CR"/>
+        </w:rPr>
+      </w:pPr>
+      <w:r>
+        <w:rPr>
+          <w:lang w:val="es-CR"/>
+        </w:rPr>
+        <w:t xml:space="preserve"> </w:t>
+      </w:r>
+      <w:r>
+        <w:rPr>
+          <w:lang w:val="es-CR"/>
+        </w:rPr>
+        <w:t>…</w:t>
+      </w:r>
+    </w:p>
+    <w:p>
+      <w:pPr>
+        <w:pStyle w:val="ListParagraph"/>
+        <w:numPr>
+          <w:ilvl w:val="0"/>
+          <w:numId w:val="10"/>
+        </w:numPr>
+        <w:rPr>
+          <w:lang w:val="es-CR"/>
+        </w:rPr>
+      </w:pPr>
+      <w:r>
+        <w:rPr>
+          <w:lang w:val="es-CR"/>
+        </w:rPr>
+        <w:t>…</w:t>
+      </w:r>
+    </w:p>
+    <w:p>
+      <w:pPr>
+        <w:pStyle w:val="Heading1"/>
+      </w:pPr>
+      <w:bookmarkStart w:id="16" w:name="_Toc97999338"/>
+      <w:r>
+        <w:t>Bibliografía</w:t>
+      </w:r>
+      <w:bookmarkEnd w:id="16"/>
+    </w:p>
+    <w:p/>
+    <w:p>
+      <w:r>
+        <w:t>[</w:t>
+      </w:r>
+      <w:r>
         <w:t>?</w:t>
       </w:r>
-    </w:p>
-    <w:p>
-      <w:pPr>
-        <w:rPr>
-          <w:lang w:val="es-CR"/>
-        </w:rPr>
-      </w:pPr>
-    </w:p>
-    <w:p>
-      <w:pPr>
-        <w:pStyle w:val="Heading1"/>
-        <w:rPr>
-          <w:lang w:val="es-CR"/>
-        </w:rPr>
-      </w:pPr>
-      <w:r>
-        <w:rPr>
-          <w:lang w:val="es-CR"/>
-        </w:rPr>
-        <w:t>Ejemplo aplicado en ¿?</w:t>
-      </w:r>
-    </w:p>
-    <w:p>
-      <w:pPr>
-        <w:rPr>
-          <w:lang w:val="es-CR"/>
-        </w:rPr>
-      </w:pPr>
-    </w:p>
-    <w:p>
-      <w:pPr>
-        <w:pStyle w:val="Heading1"/>
-        <w:rPr>
-          <w:lang w:val="es-CR"/>
-        </w:rPr>
-      </w:pPr>
-      <w:r>
-        <w:rPr>
-          <w:lang w:val="es-CR"/>
-        </w:rPr>
-        <w:t>Ejemplo aplicado en ¿?</w:t>
-      </w:r>
-    </w:p>
-    <w:p>
-      <w:pPr>
-        <w:rPr>
-          <w:lang w:val="es-CR"/>
-        </w:rPr>
-      </w:pPr>
-    </w:p>
-    <w:p>
-      <w:pPr>
-        <w:pStyle w:val="Heading1"/>
-        <w:rPr>
-          <w:lang w:val="es-CR"/>
-        </w:rPr>
-      </w:pPr>
-      <w:r>
-        <w:rPr>
-          <w:lang w:val="es-CR"/>
-        </w:rPr>
-        <w:t xml:space="preserve">Conclusiones </w:t>
-      </w:r>
-    </w:p>
-    <w:p>
-      <w:pPr>
-        <w:rPr>
-          <w:lang w:val="es-CR"/>
-        </w:rPr>
-      </w:pPr>
-    </w:p>
-    <w:p>
-      <w:pPr>
-        <w:pStyle w:val="Heading1"/>
-        <w:rPr>
-          <w:lang w:val="es-CR"/>
-        </w:rPr>
-      </w:pPr>
-      <w:r>
-        <w:rPr>
-          <w:lang w:val="es-CR"/>
-        </w:rPr>
-        <w:t>Bibliografía</w:t>
-      </w:r>
-    </w:p>
-    <w:p>
-      <w:pPr>
-        <w:rPr>
-          <w:lang w:val="es-CR"/>
-        </w:rPr>
-      </w:pPr>
-    </w:p>
-    <w:p>
-      <w:pPr>
-        <w:rPr>
-          <w:lang w:val="es-CR"/>
-        </w:rPr>
-      </w:pPr>
-      <w:hyperlink r:id="rId7" w:history="1">
+      <w:r>
+        <w:t xml:space="preserve">] PerformanceLab, “Why Is Unit Testing Important in Software Development?,” 2021. [Online]. Available: </w:t>
+      </w:r>
+      <w:hyperlink r:id="rId27" w:anchor="1" w:history="1">
         <w:r>
           <w:rPr>
             <w:rStyle w:val="Hyperlink"/>
-            <w:lang w:val="es-CR"/>
+          </w:rPr>
+          <w:t>https://performancelabus.com/unit-testing-importance/#1</w:t>
+        </w:r>
+      </w:hyperlink>
+      <w:r>
+        <w:t xml:space="preserve"> </w:t>
+      </w:r>
+    </w:p>
+    <w:p>
+      <w:r>
+        <w:t>[</w:t>
+      </w:r>
+      <w:r>
+        <w:t>?</w:t>
+      </w:r>
+      <w:r>
+        <w:t xml:space="preserve">] JUnit, “JUnit 5,” 2022. [Online]. Available: </w:t>
+      </w:r>
+      <w:hyperlink r:id="rId28" w:history="1">
+        <w:r>
+          <w:rPr>
+            <w:rStyle w:val="Hyperlink"/>
+          </w:rPr>
+          <w:t>https://junit.org/junit5/</w:t>
+        </w:r>
+      </w:hyperlink>
+      <w:r>
+        <w:t xml:space="preserve"> </w:t>
+      </w:r>
+    </w:p>
+    <w:p>
+      <w:r>
+        <w:t>[</w:t>
+      </w:r>
+      <w:r>
+        <w:t>?</w:t>
+      </w:r>
+      <w:r>
+        <w:t xml:space="preserve">] K. Kralj, “What Are Advantages and Disadvantages of Unit Testing?,” 2022. [Online]. Available: </w:t>
+      </w:r>
+      <w:hyperlink r:id="rId29" w:history="1">
+        <w:r>
+          <w:rPr>
+            <w:rStyle w:val="Hyperlink"/>
           </w:rPr>
           <w:t>https://methodpoet.com/unit-testing-advantages-and-disadvantages/</w:t>
         </w:r>
       </w:hyperlink>
       <w:r>
-        <w:rPr>
-          <w:lang w:val="es-CR"/>
-        </w:rPr>
         <w:t xml:space="preserve"> </w:t>
       </w:r>
     </w:p>
     <w:p>
-      <w:pPr>
-        <w:rPr>
-          <w:lang w:val="es-CR"/>
-        </w:rPr>
-      </w:pPr>
-      <w:hyperlink r:id="rId8" w:history="1">
+      <w:r>
+        <w:t>[</w:t>
+      </w:r>
+      <w:r>
+        <w:t>?</w:t>
+      </w:r>
+      <w:r>
+        <w:t xml:space="preserve">] A. Zhitnitsky, “JUnit vs TestNG: Which Testing Framework Should You Choose?,” 2016. [Online]. Available: </w:t>
+      </w:r>
+      <w:hyperlink r:id="rId30" w:history="1">
         <w:r>
           <w:rPr>
             <w:rStyle w:val="Hyperlink"/>
-            <w:lang w:val="es-CR"/>
           </w:rPr>
-          <w:t>https://performancelabus.com/unit-testing-importance/#1</w:t>
+          <w:t>https://www.overops.com/blog/junit-vs-testng-which-testing-framework-should-you-choose</w:t>
         </w:r>
       </w:hyperlink>
       <w:r>
-        <w:rPr>
-          <w:lang w:val="es-CR"/>
-        </w:rPr>
         <w:t xml:space="preserve"> </w:t>
       </w:r>
     </w:p>
@@ -2729,9 +5887,176 @@
 </w:document>
 </file>
 
+<file path=word/intelligence.xml><?xml version="1.0" encoding="utf-8"?>
+<int:Intelligence xmlns:int="http://schemas.microsoft.com/office/intelligence/2019/intelligence">
+  <int:IntelligenceSettings/>
+  <int:Manifest>
+    <int:WordHash hashCode="3HJK8Y+91OWRif" id="mn5XCon4"/>
+    <int:WordHash hashCode="dWG/sBXY9TZ2DL" id="xRlIUWJt"/>
+    <int:WordHash hashCode="8XiGfaKHnK4PYG" id="xudAo6OK"/>
+    <int:WordHash hashCode="FP3up6Aq3Z8l9L" id="Ce7iOyV0"/>
+    <int:WordHash hashCode="a4EMkKqamYWCMM" id="8DhE2Nqr"/>
+    <int:ParagraphRange paragraphId="1277245290" textId="450940591" start="79" length="12" invalidationStart="79" invalidationLength="12" id="dNbLmnBG"/>
+    <int:ParagraphRange paragraphId="278911487" textId="1235026056" start="79" length="12" invalidationStart="79" invalidationLength="12" id="230PgP1L"/>
+    <int:WordHash hashCode="6LfpxgGO736/t2" id="askmecvi"/>
+    <int:WordHash hashCode="ouyzCEpjef7qNA" id="BjYpXdJz"/>
+    <int:WordHash hashCode="VmSKVN2cSXYnMC" id="WEYaCL9J"/>
+    <int:WordHash hashCode="o/Jpbapf4FRloh" id="7eIWKuxU"/>
+  </int:Manifest>
+  <int:Observations>
+    <int:Content id="mn5XCon4">
+      <int:Rejection type="LegacyProofing"/>
+    </int:Content>
+    <int:Content id="xRlIUWJt">
+      <int:Rejection type="LegacyProofing"/>
+    </int:Content>
+    <int:Content id="xudAo6OK">
+      <int:Rejection type="LegacyProofing"/>
+    </int:Content>
+    <int:Content id="Ce7iOyV0">
+      <int:Rejection type="LegacyProofing"/>
+    </int:Content>
+    <int:Content id="8DhE2Nqr">
+      <int:Rejection type="LegacyProofing"/>
+    </int:Content>
+    <int:Content id="dNbLmnBG">
+      <int:Rejection type="LegacyProofing"/>
+    </int:Content>
+    <int:Content id="230PgP1L">
+      <int:Rejection type="LegacyProofing"/>
+    </int:Content>
+    <int:Content id="askmecvi">
+      <int:Rejection type="LegacyProofing"/>
+    </int:Content>
+    <int:Content id="BjYpXdJz">
+      <int:Rejection type="LegacyProofing"/>
+    </int:Content>
+    <int:Content id="WEYaCL9J">
+      <int:Rejection type="LegacyProofing"/>
+    </int:Content>
+    <int:Content id="7eIWKuxU">
+      <int:Rejection type="LegacyProofing"/>
+    </int:Content>
+  </int:Observations>
+</int:Intelligence>
+</file>
+
 <file path=word/numbering.xml><?xml version="1.0" encoding="utf-8"?>
 <w:numbering xmlns:wpc="http://schemas.microsoft.com/office/word/2010/wordprocessingCanvas" xmlns:cx="http://schemas.microsoft.com/office/drawing/2014/chartex" xmlns:cx1="http://schemas.microsoft.com/office/drawing/2015/9/8/chartex" xmlns:cx2="http://schemas.microsoft.com/office/drawing/2015/10/21/chartex" xmlns:cx3="http://schemas.microsoft.com/office/drawing/2016/5/9/chartex" xmlns:cx4="http://schemas.microsoft.com/office/drawing/2016/5/10/chartex" xmlns:cx5="http://schemas.microsoft.com/office/drawing/2016/5/11/chartex" xmlns:cx6="http://schemas.microsoft.com/office/drawing/2016/5/12/chartex" xmlns:cx7="http://schemas.microsoft.com/office/drawing/2016/5/13/chartex" xmlns:cx8="http://schemas.microsoft.com/office/drawing/2016/5/14/chartex" xmlns:mc="http://schemas.openxmlformats.org/markup-compatibility/2006" xmlns:aink="http://schemas.microsoft.com/office/drawing/2016/ink" xmlns:am3d="http://schemas.microsoft.com/office/drawing/2017/model3d" xmlns:o="urn:schemas-microsoft-com:office:office" xmlns:r="http://schemas.openxmlformats.org/officeDocument/2006/relationships" xmlns:m="http://schemas.openxmlformats.org/officeDocument/2006/math" xmlns:v="urn:schemas-microsoft-com:vml" xmlns:wp14="http://schemas.microsoft.com/office/word/2010/wordprocessingDrawing" xmlns:wp="http://schemas.openxmlformats.org/drawingml/2006/wordprocessingDrawing" xmlns:w10="urn:schemas-microsoft-com:office:word" xmlns:w="http://schemas.openxmlformats.org/wordprocessingml/2006/main" xmlns:w14="http://schemas.microsoft.com/office/word/2010/wordml" xmlns:w15="http://schemas.microsoft.com/office/word/2012/wordml" xmlns:w16cex="http://schemas.microsoft.com/office/word/2018/wordml/cex" xmlns:w16cid="http://schemas.microsoft.com/office/word/2016/wordml/cid" xmlns:w16="http://schemas.microsoft.com/office/word/2018/wordml" xmlns:w16sdtdh="http://schemas.microsoft.com/office/word/2020/wordml/sdtdatahash" xmlns:w16se="http://schemas.microsoft.com/office/word/2015/wordml/symex" xmlns:wpg="http://schemas.microsoft.com/office/word/2010/wordprocessingGroup" xmlns:wpi="http://schemas.microsoft.com/office/word/2010/wordprocessingInk" xmlns:wne="http://schemas.microsoft.com/office/word/2006/wordml" xmlns:wps="http://schemas.microsoft.com/office/word/2010/wordprocessingShape" mc:Ignorable="w14 w15 w16se w16cid w16 w16cex w16sdtdh wp14">
   <w:abstractNum w:abstractNumId="0" w15:restartNumberingAfterBreak="0">
+    <w:nsid w:val="0F9D24FA"/>
+    <w:multiLevelType w:val="hybridMultilevel"/>
+    <w:tmpl w:val="9C6EC39C"/>
+    <w:lvl w:ilvl="0" w:tplc="CD920A8E">
+      <w:start w:val="1"/>
+      <w:numFmt w:val="bullet"/>
+      <w:lvlText w:val=""/>
+      <w:lvlJc w:val="left"/>
+      <w:pPr>
+        <w:ind w:left="720" w:hanging="360"/>
+      </w:pPr>
+      <w:rPr>
+        <w:rFonts w:ascii="Symbol" w:hAnsi="Symbol" w:hint="default"/>
+      </w:rPr>
+    </w:lvl>
+    <w:lvl w:ilvl="1" w:tplc="428EA466">
+      <w:start w:val="1"/>
+      <w:numFmt w:val="bullet"/>
+      <w:lvlText w:val="o"/>
+      <w:lvlJc w:val="left"/>
+      <w:pPr>
+        <w:ind w:left="1440" w:hanging="360"/>
+      </w:pPr>
+      <w:rPr>
+        <w:rFonts w:ascii="Courier New" w:hAnsi="Courier New" w:hint="default"/>
+      </w:rPr>
+    </w:lvl>
+    <w:lvl w:ilvl="2" w:tplc="5F18AAAE">
+      <w:start w:val="1"/>
+      <w:numFmt w:val="bullet"/>
+      <w:lvlText w:val=""/>
+      <w:lvlJc w:val="left"/>
+      <w:pPr>
+        <w:ind w:left="2160" w:hanging="360"/>
+      </w:pPr>
+      <w:rPr>
+        <w:rFonts w:ascii="Wingdings" w:hAnsi="Wingdings" w:hint="default"/>
+      </w:rPr>
+    </w:lvl>
+    <w:lvl w:ilvl="3" w:tplc="668ED5AE">
+      <w:start w:val="1"/>
+      <w:numFmt w:val="bullet"/>
+      <w:lvlText w:val=""/>
+      <w:lvlJc w:val="left"/>
+      <w:pPr>
+        <w:ind w:left="2880" w:hanging="360"/>
+      </w:pPr>
+      <w:rPr>
+        <w:rFonts w:ascii="Symbol" w:hAnsi="Symbol" w:hint="default"/>
+      </w:rPr>
+    </w:lvl>
+    <w:lvl w:ilvl="4" w:tplc="FAC875D2">
+      <w:start w:val="1"/>
+      <w:numFmt w:val="bullet"/>
+      <w:lvlText w:val="o"/>
+      <w:lvlJc w:val="left"/>
+      <w:pPr>
+        <w:ind w:left="3600" w:hanging="360"/>
+      </w:pPr>
+      <w:rPr>
+        <w:rFonts w:ascii="Courier New" w:hAnsi="Courier New" w:hint="default"/>
+      </w:rPr>
+    </w:lvl>
+    <w:lvl w:ilvl="5" w:tplc="7A6AACB4">
+      <w:start w:val="1"/>
+      <w:numFmt w:val="bullet"/>
+      <w:lvlText w:val=""/>
+      <w:lvlJc w:val="left"/>
+      <w:pPr>
+        <w:ind w:left="4320" w:hanging="360"/>
+      </w:pPr>
+      <w:rPr>
+        <w:rFonts w:ascii="Wingdings" w:hAnsi="Wingdings" w:hint="default"/>
+      </w:rPr>
+    </w:lvl>
+    <w:lvl w:ilvl="6" w:tplc="032E3918">
+      <w:start w:val="1"/>
+      <w:numFmt w:val="bullet"/>
+      <w:lvlText w:val=""/>
+      <w:lvlJc w:val="left"/>
+      <w:pPr>
+        <w:ind w:left="5040" w:hanging="360"/>
+      </w:pPr>
+      <w:rPr>
+        <w:rFonts w:ascii="Symbol" w:hAnsi="Symbol" w:hint="default"/>
+      </w:rPr>
+    </w:lvl>
+    <w:lvl w:ilvl="7" w:tplc="A0C8BEA8">
+      <w:start w:val="1"/>
+      <w:numFmt w:val="bullet"/>
+      <w:lvlText w:val="o"/>
+      <w:lvlJc w:val="left"/>
+      <w:pPr>
+        <w:ind w:left="5760" w:hanging="360"/>
+      </w:pPr>
+      <w:rPr>
+        <w:rFonts w:ascii="Courier New" w:hAnsi="Courier New" w:hint="default"/>
+      </w:rPr>
+    </w:lvl>
+    <w:lvl w:ilvl="8" w:tplc="BF803506">
+      <w:start w:val="1"/>
+      <w:numFmt w:val="bullet"/>
+      <w:lvlText w:val=""/>
+      <w:lvlJc w:val="left"/>
+      <w:pPr>
+        <w:ind w:left="6480" w:hanging="360"/>
+      </w:pPr>
+      <w:rPr>
+        <w:rFonts w:ascii="Wingdings" w:hAnsi="Wingdings" w:hint="default"/>
+      </w:rPr>
+    </w:lvl>
+  </w:abstractNum>
+  <w:abstractNum w:abstractNumId="1" w15:restartNumberingAfterBreak="0">
     <w:nsid w:val="1B38580C"/>
     <w:multiLevelType w:val="hybridMultilevel"/>
     <w:tmpl w:val="2032701A"/>
@@ -2844,7 +6169,7 @@
       </w:rPr>
     </w:lvl>
   </w:abstractNum>
-  <w:abstractNum w:abstractNumId="1" w15:restartNumberingAfterBreak="0">
+  <w:abstractNum w:abstractNumId="2" w15:restartNumberingAfterBreak="0">
     <w:nsid w:val="26EA2B22"/>
     <w:multiLevelType w:val="hybridMultilevel"/>
     <w:tmpl w:val="E786AD48"/>
@@ -2957,7 +6282,120 @@
       </w:rPr>
     </w:lvl>
   </w:abstractNum>
-  <w:abstractNum w:abstractNumId="2" w15:restartNumberingAfterBreak="0">
+  <w:abstractNum w:abstractNumId="3" w15:restartNumberingAfterBreak="0">
+    <w:nsid w:val="2AD55AD8"/>
+    <w:multiLevelType w:val="hybridMultilevel"/>
+    <w:tmpl w:val="AD24EDB0"/>
+    <w:lvl w:ilvl="0" w:tplc="26B8BE7C">
+      <w:start w:val="1"/>
+      <w:numFmt w:val="bullet"/>
+      <w:lvlText w:val=""/>
+      <w:lvlJc w:val="left"/>
+      <w:pPr>
+        <w:ind w:left="720" w:hanging="360"/>
+      </w:pPr>
+      <w:rPr>
+        <w:rFonts w:ascii="Symbol" w:hAnsi="Symbol" w:hint="default"/>
+      </w:rPr>
+    </w:lvl>
+    <w:lvl w:ilvl="1" w:tplc="109207A8">
+      <w:start w:val="1"/>
+      <w:numFmt w:val="bullet"/>
+      <w:lvlText w:val="o"/>
+      <w:lvlJc w:val="left"/>
+      <w:pPr>
+        <w:ind w:left="1440" w:hanging="360"/>
+      </w:pPr>
+      <w:rPr>
+        <w:rFonts w:ascii="Courier New" w:hAnsi="Courier New" w:hint="default"/>
+      </w:rPr>
+    </w:lvl>
+    <w:lvl w:ilvl="2" w:tplc="0B02B172">
+      <w:start w:val="1"/>
+      <w:numFmt w:val="bullet"/>
+      <w:lvlText w:val=""/>
+      <w:lvlJc w:val="left"/>
+      <w:pPr>
+        <w:ind w:left="2160" w:hanging="360"/>
+      </w:pPr>
+      <w:rPr>
+        <w:rFonts w:ascii="Wingdings" w:hAnsi="Wingdings" w:hint="default"/>
+      </w:rPr>
+    </w:lvl>
+    <w:lvl w:ilvl="3" w:tplc="EFCE6AF2">
+      <w:start w:val="1"/>
+      <w:numFmt w:val="bullet"/>
+      <w:lvlText w:val=""/>
+      <w:lvlJc w:val="left"/>
+      <w:pPr>
+        <w:ind w:left="2880" w:hanging="360"/>
+      </w:pPr>
+      <w:rPr>
+        <w:rFonts w:ascii="Symbol" w:hAnsi="Symbol" w:hint="default"/>
+      </w:rPr>
+    </w:lvl>
+    <w:lvl w:ilvl="4" w:tplc="352C5134">
+      <w:start w:val="1"/>
+      <w:numFmt w:val="bullet"/>
+      <w:lvlText w:val="o"/>
+      <w:lvlJc w:val="left"/>
+      <w:pPr>
+        <w:ind w:left="3600" w:hanging="360"/>
+      </w:pPr>
+      <w:rPr>
+        <w:rFonts w:ascii="Courier New" w:hAnsi="Courier New" w:hint="default"/>
+      </w:rPr>
+    </w:lvl>
+    <w:lvl w:ilvl="5" w:tplc="BA38ACEA">
+      <w:start w:val="1"/>
+      <w:numFmt w:val="bullet"/>
+      <w:lvlText w:val=""/>
+      <w:lvlJc w:val="left"/>
+      <w:pPr>
+        <w:ind w:left="4320" w:hanging="360"/>
+      </w:pPr>
+      <w:rPr>
+        <w:rFonts w:ascii="Wingdings" w:hAnsi="Wingdings" w:hint="default"/>
+      </w:rPr>
+    </w:lvl>
+    <w:lvl w:ilvl="6" w:tplc="1E227B46">
+      <w:start w:val="1"/>
+      <w:numFmt w:val="bullet"/>
+      <w:lvlText w:val=""/>
+      <w:lvlJc w:val="left"/>
+      <w:pPr>
+        <w:ind w:left="5040" w:hanging="360"/>
+      </w:pPr>
+      <w:rPr>
+        <w:rFonts w:ascii="Symbol" w:hAnsi="Symbol" w:hint="default"/>
+      </w:rPr>
+    </w:lvl>
+    <w:lvl w:ilvl="7" w:tplc="BE74D97E">
+      <w:start w:val="1"/>
+      <w:numFmt w:val="bullet"/>
+      <w:lvlText w:val="o"/>
+      <w:lvlJc w:val="left"/>
+      <w:pPr>
+        <w:ind w:left="5760" w:hanging="360"/>
+      </w:pPr>
+      <w:rPr>
+        <w:rFonts w:ascii="Courier New" w:hAnsi="Courier New" w:hint="default"/>
+      </w:rPr>
+    </w:lvl>
+    <w:lvl w:ilvl="8" w:tplc="70C0EAF6">
+      <w:start w:val="1"/>
+      <w:numFmt w:val="bullet"/>
+      <w:lvlText w:val=""/>
+      <w:lvlJc w:val="left"/>
+      <w:pPr>
+        <w:ind w:left="6480" w:hanging="360"/>
+      </w:pPr>
+      <w:rPr>
+        <w:rFonts w:ascii="Wingdings" w:hAnsi="Wingdings" w:hint="default"/>
+      </w:rPr>
+    </w:lvl>
+  </w:abstractNum>
+  <w:abstractNum w:abstractNumId="4" w15:restartNumberingAfterBreak="0">
     <w:nsid w:val="3007491D"/>
     <w:multiLevelType w:val="hybridMultilevel"/>
     <w:tmpl w:val="5AC24ABE"/>
@@ -3043,7 +6481,7 @@
       </w:pPr>
     </w:lvl>
   </w:abstractNum>
-  <w:abstractNum w:abstractNumId="3" w15:restartNumberingAfterBreak="0">
+  <w:abstractNum w:abstractNumId="5" w15:restartNumberingAfterBreak="0">
     <w:nsid w:val="416345EC"/>
     <w:multiLevelType w:val="hybridMultilevel"/>
     <w:tmpl w:val="49128A0C"/>
@@ -3155,7 +6593,120 @@
       </w:rPr>
     </w:lvl>
   </w:abstractNum>
-  <w:abstractNum w:abstractNumId="4" w15:restartNumberingAfterBreak="0">
+  <w:abstractNum w:abstractNumId="6" w15:restartNumberingAfterBreak="0">
+    <w:nsid w:val="49BC7055"/>
+    <w:multiLevelType w:val="hybridMultilevel"/>
+    <w:tmpl w:val="84308BA6"/>
+    <w:lvl w:ilvl="0" w:tplc="C25A7392">
+      <w:start w:val="1"/>
+      <w:numFmt w:val="bullet"/>
+      <w:lvlText w:val=""/>
+      <w:lvlJc w:val="left"/>
+      <w:pPr>
+        <w:ind w:left="720" w:hanging="360"/>
+      </w:pPr>
+      <w:rPr>
+        <w:rFonts w:ascii="Symbol" w:hAnsi="Symbol" w:hint="default"/>
+      </w:rPr>
+    </w:lvl>
+    <w:lvl w:ilvl="1" w:tplc="2A72CF14">
+      <w:start w:val="1"/>
+      <w:numFmt w:val="bullet"/>
+      <w:lvlText w:val="o"/>
+      <w:lvlJc w:val="left"/>
+      <w:pPr>
+        <w:ind w:left="1440" w:hanging="360"/>
+      </w:pPr>
+      <w:rPr>
+        <w:rFonts w:ascii="Courier New" w:hAnsi="Courier New" w:hint="default"/>
+      </w:rPr>
+    </w:lvl>
+    <w:lvl w:ilvl="2" w:tplc="EC0E85C2">
+      <w:start w:val="1"/>
+      <w:numFmt w:val="bullet"/>
+      <w:lvlText w:val=""/>
+      <w:lvlJc w:val="left"/>
+      <w:pPr>
+        <w:ind w:left="2160" w:hanging="360"/>
+      </w:pPr>
+      <w:rPr>
+        <w:rFonts w:ascii="Wingdings" w:hAnsi="Wingdings" w:hint="default"/>
+      </w:rPr>
+    </w:lvl>
+    <w:lvl w:ilvl="3" w:tplc="C7DE46BA">
+      <w:start w:val="1"/>
+      <w:numFmt w:val="bullet"/>
+      <w:lvlText w:val=""/>
+      <w:lvlJc w:val="left"/>
+      <w:pPr>
+        <w:ind w:left="2880" w:hanging="360"/>
+      </w:pPr>
+      <w:rPr>
+        <w:rFonts w:ascii="Symbol" w:hAnsi="Symbol" w:hint="default"/>
+      </w:rPr>
+    </w:lvl>
+    <w:lvl w:ilvl="4" w:tplc="CBB8CDC8">
+      <w:start w:val="1"/>
+      <w:numFmt w:val="bullet"/>
+      <w:lvlText w:val="o"/>
+      <w:lvlJc w:val="left"/>
+      <w:pPr>
+        <w:ind w:left="3600" w:hanging="360"/>
+      </w:pPr>
+      <w:rPr>
+        <w:rFonts w:ascii="Courier New" w:hAnsi="Courier New" w:hint="default"/>
+      </w:rPr>
+    </w:lvl>
+    <w:lvl w:ilvl="5" w:tplc="1428A8BE">
+      <w:start w:val="1"/>
+      <w:numFmt w:val="bullet"/>
+      <w:lvlText w:val=""/>
+      <w:lvlJc w:val="left"/>
+      <w:pPr>
+        <w:ind w:left="4320" w:hanging="360"/>
+      </w:pPr>
+      <w:rPr>
+        <w:rFonts w:ascii="Wingdings" w:hAnsi="Wingdings" w:hint="default"/>
+      </w:rPr>
+    </w:lvl>
+    <w:lvl w:ilvl="6" w:tplc="318668BC">
+      <w:start w:val="1"/>
+      <w:numFmt w:val="bullet"/>
+      <w:lvlText w:val=""/>
+      <w:lvlJc w:val="left"/>
+      <w:pPr>
+        <w:ind w:left="5040" w:hanging="360"/>
+      </w:pPr>
+      <w:rPr>
+        <w:rFonts w:ascii="Symbol" w:hAnsi="Symbol" w:hint="default"/>
+      </w:rPr>
+    </w:lvl>
+    <w:lvl w:ilvl="7" w:tplc="5A34D198">
+      <w:start w:val="1"/>
+      <w:numFmt w:val="bullet"/>
+      <w:lvlText w:val="o"/>
+      <w:lvlJc w:val="left"/>
+      <w:pPr>
+        <w:ind w:left="5760" w:hanging="360"/>
+      </w:pPr>
+      <w:rPr>
+        <w:rFonts w:ascii="Courier New" w:hAnsi="Courier New" w:hint="default"/>
+      </w:rPr>
+    </w:lvl>
+    <w:lvl w:ilvl="8" w:tplc="4EBE523C">
+      <w:start w:val="1"/>
+      <w:numFmt w:val="bullet"/>
+      <w:lvlText w:val=""/>
+      <w:lvlJc w:val="left"/>
+      <w:pPr>
+        <w:ind w:left="6480" w:hanging="360"/>
+      </w:pPr>
+      <w:rPr>
+        <w:rFonts w:ascii="Wingdings" w:hAnsi="Wingdings" w:hint="default"/>
+      </w:rPr>
+    </w:lvl>
+  </w:abstractNum>
+  <w:abstractNum w:abstractNumId="7" w15:restartNumberingAfterBreak="0">
     <w:nsid w:val="6633743E"/>
     <w:multiLevelType w:val="hybridMultilevel"/>
     <w:tmpl w:val="94A89448"/>
@@ -3268,7 +6819,7 @@
       </w:rPr>
     </w:lvl>
   </w:abstractNum>
-  <w:abstractNum w:abstractNumId="5" w15:restartNumberingAfterBreak="0">
+  <w:abstractNum w:abstractNumId="8" w15:restartNumberingAfterBreak="0">
     <w:nsid w:val="6BD177F2"/>
     <w:multiLevelType w:val="hybridMultilevel"/>
     <w:tmpl w:val="FF282C60"/>
@@ -3375,6 +6926,119 @@
       <w:lvlJc w:val="left"/>
       <w:pPr>
         <w:ind w:left="7200" w:hanging="360"/>
+      </w:pPr>
+      <w:rPr>
+        <w:rFonts w:ascii="Wingdings" w:hAnsi="Wingdings" w:hint="default"/>
+      </w:rPr>
+    </w:lvl>
+  </w:abstractNum>
+  <w:abstractNum w:abstractNumId="9" w15:restartNumberingAfterBreak="0">
+    <w:nsid w:val="70083F40"/>
+    <w:multiLevelType w:val="hybridMultilevel"/>
+    <w:tmpl w:val="7AB27BB8"/>
+    <w:lvl w:ilvl="0" w:tplc="04090001">
+      <w:start w:val="1"/>
+      <w:numFmt w:val="bullet"/>
+      <w:lvlText w:val=""/>
+      <w:lvlJc w:val="left"/>
+      <w:pPr>
+        <w:ind w:left="720" w:hanging="360"/>
+      </w:pPr>
+      <w:rPr>
+        <w:rFonts w:ascii="Symbol" w:hAnsi="Symbol" w:hint="default"/>
+      </w:rPr>
+    </w:lvl>
+    <w:lvl w:ilvl="1" w:tplc="04090003" w:tentative="1">
+      <w:start w:val="1"/>
+      <w:numFmt w:val="bullet"/>
+      <w:lvlText w:val="o"/>
+      <w:lvlJc w:val="left"/>
+      <w:pPr>
+        <w:ind w:left="1440" w:hanging="360"/>
+      </w:pPr>
+      <w:rPr>
+        <w:rFonts w:ascii="Courier New" w:hAnsi="Courier New" w:cs="Courier New" w:hint="default"/>
+      </w:rPr>
+    </w:lvl>
+    <w:lvl w:ilvl="2" w:tplc="04090005" w:tentative="1">
+      <w:start w:val="1"/>
+      <w:numFmt w:val="bullet"/>
+      <w:lvlText w:val=""/>
+      <w:lvlJc w:val="left"/>
+      <w:pPr>
+        <w:ind w:left="2160" w:hanging="360"/>
+      </w:pPr>
+      <w:rPr>
+        <w:rFonts w:ascii="Wingdings" w:hAnsi="Wingdings" w:hint="default"/>
+      </w:rPr>
+    </w:lvl>
+    <w:lvl w:ilvl="3" w:tplc="04090001" w:tentative="1">
+      <w:start w:val="1"/>
+      <w:numFmt w:val="bullet"/>
+      <w:lvlText w:val=""/>
+      <w:lvlJc w:val="left"/>
+      <w:pPr>
+        <w:ind w:left="2880" w:hanging="360"/>
+      </w:pPr>
+      <w:rPr>
+        <w:rFonts w:ascii="Symbol" w:hAnsi="Symbol" w:hint="default"/>
+      </w:rPr>
+    </w:lvl>
+    <w:lvl w:ilvl="4" w:tplc="04090003" w:tentative="1">
+      <w:start w:val="1"/>
+      <w:numFmt w:val="bullet"/>
+      <w:lvlText w:val="o"/>
+      <w:lvlJc w:val="left"/>
+      <w:pPr>
+        <w:ind w:left="3600" w:hanging="360"/>
+      </w:pPr>
+      <w:rPr>
+        <w:rFonts w:ascii="Courier New" w:hAnsi="Courier New" w:cs="Courier New" w:hint="default"/>
+      </w:rPr>
+    </w:lvl>
+    <w:lvl w:ilvl="5" w:tplc="04090005" w:tentative="1">
+      <w:start w:val="1"/>
+      <w:numFmt w:val="bullet"/>
+      <w:lvlText w:val=""/>
+      <w:lvlJc w:val="left"/>
+      <w:pPr>
+        <w:ind w:left="4320" w:hanging="360"/>
+      </w:pPr>
+      <w:rPr>
+        <w:rFonts w:ascii="Wingdings" w:hAnsi="Wingdings" w:hint="default"/>
+      </w:rPr>
+    </w:lvl>
+    <w:lvl w:ilvl="6" w:tplc="04090001" w:tentative="1">
+      <w:start w:val="1"/>
+      <w:numFmt w:val="bullet"/>
+      <w:lvlText w:val=""/>
+      <w:lvlJc w:val="left"/>
+      <w:pPr>
+        <w:ind w:left="5040" w:hanging="360"/>
+      </w:pPr>
+      <w:rPr>
+        <w:rFonts w:ascii="Symbol" w:hAnsi="Symbol" w:hint="default"/>
+      </w:rPr>
+    </w:lvl>
+    <w:lvl w:ilvl="7" w:tplc="04090003" w:tentative="1">
+      <w:start w:val="1"/>
+      <w:numFmt w:val="bullet"/>
+      <w:lvlText w:val="o"/>
+      <w:lvlJc w:val="left"/>
+      <w:pPr>
+        <w:ind w:left="5760" w:hanging="360"/>
+      </w:pPr>
+      <w:rPr>
+        <w:rFonts w:ascii="Courier New" w:hAnsi="Courier New" w:cs="Courier New" w:hint="default"/>
+      </w:rPr>
+    </w:lvl>
+    <w:lvl w:ilvl="8" w:tplc="04090005" w:tentative="1">
+      <w:start w:val="1"/>
+      <w:numFmt w:val="bullet"/>
+      <w:lvlText w:val=""/>
+      <w:lvlJc w:val="left"/>
+      <w:pPr>
+        <w:ind w:left="6480" w:hanging="360"/>
       </w:pPr>
       <w:rPr>
         <w:rFonts w:ascii="Wingdings" w:hAnsi="Wingdings" w:hint="default"/>
@@ -3385,19 +7049,31 @@
     <w:abstractNumId w:val="3"/>
   </w:num>
   <w:num w:numId="2">
-    <w:abstractNumId w:val="2"/>
+    <w:abstractNumId w:val="6"/>
   </w:num>
   <w:num w:numId="3">
-    <w:abstractNumId w:val="5"/>
+    <w:abstractNumId w:val="0"/>
   </w:num>
   <w:num w:numId="4">
-    <w:abstractNumId w:val="1"/>
+    <w:abstractNumId w:val="5"/>
   </w:num>
   <w:num w:numId="5">
     <w:abstractNumId w:val="4"/>
   </w:num>
   <w:num w:numId="6">
-    <w:abstractNumId w:val="0"/>
+    <w:abstractNumId w:val="8"/>
+  </w:num>
+  <w:num w:numId="7">
+    <w:abstractNumId w:val="2"/>
+  </w:num>
+  <w:num w:numId="8">
+    <w:abstractNumId w:val="7"/>
+  </w:num>
+  <w:num w:numId="9">
+    <w:abstractNumId w:val="1"/>
+  </w:num>
+  <w:num w:numId="10">
+    <w:abstractNumId w:val="9"/>
   </w:num>
 </w:numbering>
 </file>
@@ -4016,6 +7692,43 @@
       <w:shd w:val="clear" w:color="auto" w:fill="E1DFDD"/>
     </w:rPr>
   </w:style>
+  <w:style w:type="character" w:styleId="FollowedHyperlink">
+    <w:name w:val="FollowedHyperlink"/>
+    <w:basedOn w:val="DefaultParagraphFont"/>
+    <w:uiPriority w:val="99"/>
+    <w:semiHidden/>
+    <w:unhideWhenUsed/>
+    <w:rsid w:val="00585A6C"/>
+    <w:rPr>
+      <w:color w:val="954F72" w:themeColor="followedHyperlink"/>
+      <w:u w:val="single"/>
+    </w:rPr>
+  </w:style>
+  <w:style w:type="paragraph" w:styleId="TOC1">
+    <w:name w:val="toc 1"/>
+    <w:basedOn w:val="Normal"/>
+    <w:next w:val="Normal"/>
+    <w:autoRedefine/>
+    <w:uiPriority w:val="39"/>
+    <w:unhideWhenUsed/>
+    <w:rsid w:val="00C52587"/>
+    <w:pPr>
+      <w:spacing w:after="100"/>
+    </w:pPr>
+  </w:style>
+  <w:style w:type="paragraph" w:styleId="TOC2">
+    <w:name w:val="toc 2"/>
+    <w:basedOn w:val="Normal"/>
+    <w:next w:val="Normal"/>
+    <w:autoRedefine/>
+    <w:uiPriority w:val="39"/>
+    <w:unhideWhenUsed/>
+    <w:rsid w:val="00C52587"/>
+    <w:pPr>
+      <w:spacing w:after="100"/>
+      <w:ind w:left="240"/>
+    </w:pPr>
+  </w:style>
 </w:styles>
 </file>
 

</xml_diff>